<commit_message>
Documentacion, diagramas de secuencia
</commit_message>
<xml_diff>
--- a/docs/Documentacion.docx
+++ b/docs/Documentacion.docx
@@ -11,8 +11,6 @@
           <w:szCs w:val="24"/>
         </w:rPr>
       </w:pPr>
-      <w:bookmarkStart w:id="0" w:name="_GoBack"/>
-      <w:bookmarkEnd w:id="0"/>
       <w:r>
         <w:rPr>
           <w:rFonts w:ascii="Arial" w:hAnsi="Arial" w:cs="Arial"/>
@@ -520,7 +518,21 @@
                               <w:rPr>
                                 <w:sz w:val="36"/>
                               </w:rPr>
-                              <w:t>Ing. Nayeli Juárez</w:t>
+                              <w:t xml:space="preserve">Ing. </w:t>
+                            </w:r>
+                            <w:proofErr w:type="spellStart"/>
+                            <w:r>
+                              <w:rPr>
+                                <w:sz w:val="36"/>
+                              </w:rPr>
+                              <w:t>Nayeli</w:t>
+                            </w:r>
+                            <w:proofErr w:type="spellEnd"/>
+                            <w:r>
+                              <w:rPr>
+                                <w:sz w:val="36"/>
+                              </w:rPr>
+                              <w:t xml:space="preserve"> Juárez</w:t>
                             </w:r>
                           </w:p>
                           <w:p>
@@ -559,8 +571,16 @@
                               <w:rPr>
                                 <w:sz w:val="36"/>
                               </w:rPr>
-                              <w:t>Salón:  2304</w:t>
+                              <w:t>Salón</w:t>
                             </w:r>
+                            <w:proofErr w:type="gramStart"/>
+                            <w:r>
+                              <w:rPr>
+                                <w:sz w:val="36"/>
+                              </w:rPr>
+                              <w:t>:  2304</w:t>
+                            </w:r>
+                            <w:proofErr w:type="gramEnd"/>
                           </w:p>
                           <w:p>
                             <w:pPr>
@@ -608,7 +628,21 @@
                         <w:rPr>
                           <w:sz w:val="36"/>
                         </w:rPr>
-                        <w:t>Ing. Nayeli Juárez</w:t>
+                        <w:t xml:space="preserve">Ing. </w:t>
+                      </w:r>
+                      <w:proofErr w:type="spellStart"/>
+                      <w:r>
+                        <w:rPr>
+                          <w:sz w:val="36"/>
+                        </w:rPr>
+                        <w:t>Nayeli</w:t>
+                      </w:r>
+                      <w:proofErr w:type="spellEnd"/>
+                      <w:r>
+                        <w:rPr>
+                          <w:sz w:val="36"/>
+                        </w:rPr>
+                        <w:t xml:space="preserve"> Juárez</w:t>
                       </w:r>
                     </w:p>
                     <w:p>
@@ -647,8 +681,16 @@
                         <w:rPr>
                           <w:sz w:val="36"/>
                         </w:rPr>
-                        <w:t>Salón:  2304</w:t>
+                        <w:t>Salón</w:t>
                       </w:r>
+                      <w:proofErr w:type="gramStart"/>
+                      <w:r>
+                        <w:rPr>
+                          <w:sz w:val="36"/>
+                        </w:rPr>
+                        <w:t>:  2304</w:t>
+                      </w:r>
+                      <w:proofErr w:type="gramEnd"/>
                     </w:p>
                     <w:p>
                       <w:pPr>
@@ -1427,12 +1469,12 @@
       <w:pPr>
         <w:pStyle w:val="Ttulo1"/>
       </w:pPr>
-      <w:bookmarkStart w:id="1" w:name="_Toc387775125"/>
+      <w:bookmarkStart w:id="0" w:name="_Toc387775125"/>
       <w:r>
         <w:lastRenderedPageBreak/>
         <w:t>OBJETIVO</w:t>
       </w:r>
-      <w:bookmarkEnd w:id="1"/>
+      <w:bookmarkEnd w:id="0"/>
     </w:p>
     <w:p/>
     <w:p>
@@ -1447,13 +1489,55 @@
         <w:rPr>
           <w:rFonts w:ascii="Helvetica Light" w:hAnsi="Helvetica Light"/>
         </w:rPr>
-        <w:t>El objetivo de este documento es explicar detalladamente  medienta la arquitectura del software en diferentes vistas</w:t>
+        <w:t xml:space="preserve">El objetivo de este documento es explicar detalladamente  </w:t>
+      </w:r>
+      <w:proofErr w:type="spellStart"/>
+      <w:r>
+        <w:rPr>
+          <w:rFonts w:ascii="Helvetica Light" w:hAnsi="Helvetica Light"/>
+        </w:rPr>
+        <w:t>medienta</w:t>
+      </w:r>
+      <w:proofErr w:type="spellEnd"/>
+      <w:r>
+        <w:rPr>
+          <w:rFonts w:ascii="Helvetica Light" w:hAnsi="Helvetica Light"/>
+        </w:rPr>
+        <w:t xml:space="preserve"> la arquitectura del software en diferentes vistas</w:t>
       </w:r>
       <w:r>
         <w:rPr>
           <w:rFonts w:ascii="Helvetica Light" w:hAnsi="Helvetica Light"/>
         </w:rPr>
-        <w:t xml:space="preserve"> para asi tener un mayor entendimiento de que es lo que se tendra en el producto final, para esto se incluyen </w:t>
+        <w:t xml:space="preserve"> para </w:t>
+      </w:r>
+      <w:proofErr w:type="spellStart"/>
+      <w:r>
+        <w:rPr>
+          <w:rFonts w:ascii="Helvetica Light" w:hAnsi="Helvetica Light"/>
+        </w:rPr>
+        <w:t>asi</w:t>
+      </w:r>
+      <w:proofErr w:type="spellEnd"/>
+      <w:r>
+        <w:rPr>
+          <w:rFonts w:ascii="Helvetica Light" w:hAnsi="Helvetica Light"/>
+        </w:rPr>
+        <w:t xml:space="preserve"> tener un mayor entendimiento de que es lo que se </w:t>
+      </w:r>
+      <w:proofErr w:type="spellStart"/>
+      <w:r>
+        <w:rPr>
+          <w:rFonts w:ascii="Helvetica Light" w:hAnsi="Helvetica Light"/>
+        </w:rPr>
+        <w:t>tendra</w:t>
+      </w:r>
+      <w:proofErr w:type="spellEnd"/>
+      <w:r>
+        <w:rPr>
+          <w:rFonts w:ascii="Helvetica Light" w:hAnsi="Helvetica Light"/>
+        </w:rPr>
+        <w:t xml:space="preserve"> en el producto final, para esto se incluyen </w:t>
       </w:r>
       <w:r>
         <w:rPr>
@@ -1465,7 +1549,91 @@
         <w:rPr>
           <w:rFonts w:ascii="Helvetica Light" w:hAnsi="Helvetica Light"/>
         </w:rPr>
-        <w:t xml:space="preserve"> donde se explica cada una de las actividades con su usuario que se puede llevar a cabo en el software junto con su disgrama de caso de uso que es la misma explicación pero gráficamente, el diagrama de las clases donde se podrá ver detalladamente la manera en la cual se esta organizando la base de datos,  el modelo de entidad-relación donde se pueden ver las conecciónes estre clases, los diagramas de secuencia que espeficiaca como es el flujo de información y por ultimo las interfases. </w:t>
+        <w:t xml:space="preserve"> donde se explica cada una de las actividades con su usuario que se puede llevar a cabo en el software junto con su </w:t>
+      </w:r>
+      <w:proofErr w:type="spellStart"/>
+      <w:r>
+        <w:rPr>
+          <w:rFonts w:ascii="Helvetica Light" w:hAnsi="Helvetica Light"/>
+        </w:rPr>
+        <w:t>disgrama</w:t>
+      </w:r>
+      <w:proofErr w:type="spellEnd"/>
+      <w:r>
+        <w:rPr>
+          <w:rFonts w:ascii="Helvetica Light" w:hAnsi="Helvetica Light"/>
+        </w:rPr>
+        <w:t xml:space="preserve"> de caso de uso que es la misma explicación pero gráficamente, el diagrama de las clases donde se podrá ver detalladamente la manera en la cual se </w:t>
+      </w:r>
+      <w:proofErr w:type="spellStart"/>
+      <w:r>
+        <w:rPr>
+          <w:rFonts w:ascii="Helvetica Light" w:hAnsi="Helvetica Light"/>
+        </w:rPr>
+        <w:t>esta</w:t>
+      </w:r>
+      <w:proofErr w:type="spellEnd"/>
+      <w:r>
+        <w:rPr>
+          <w:rFonts w:ascii="Helvetica Light" w:hAnsi="Helvetica Light"/>
+        </w:rPr>
+        <w:t xml:space="preserve"> organizando la base de datos,  el modelo de entidad-relación donde se pueden ver las </w:t>
+      </w:r>
+      <w:proofErr w:type="spellStart"/>
+      <w:r>
+        <w:rPr>
+          <w:rFonts w:ascii="Helvetica Light" w:hAnsi="Helvetica Light"/>
+        </w:rPr>
+        <w:t>conecciónes</w:t>
+      </w:r>
+      <w:proofErr w:type="spellEnd"/>
+      <w:r>
+        <w:rPr>
+          <w:rFonts w:ascii="Helvetica Light" w:hAnsi="Helvetica Light"/>
+        </w:rPr>
+        <w:t xml:space="preserve"> </w:t>
+      </w:r>
+      <w:proofErr w:type="spellStart"/>
+      <w:r>
+        <w:rPr>
+          <w:rFonts w:ascii="Helvetica Light" w:hAnsi="Helvetica Light"/>
+        </w:rPr>
+        <w:t>estre</w:t>
+      </w:r>
+      <w:proofErr w:type="spellEnd"/>
+      <w:r>
+        <w:rPr>
+          <w:rFonts w:ascii="Helvetica Light" w:hAnsi="Helvetica Light"/>
+        </w:rPr>
+        <w:t xml:space="preserve"> clases, los diagramas de secuencia que </w:t>
+      </w:r>
+      <w:proofErr w:type="spellStart"/>
+      <w:r>
+        <w:rPr>
+          <w:rFonts w:ascii="Helvetica Light" w:hAnsi="Helvetica Light"/>
+        </w:rPr>
+        <w:t>espeficiaca</w:t>
+      </w:r>
+      <w:proofErr w:type="spellEnd"/>
+      <w:r>
+        <w:rPr>
+          <w:rFonts w:ascii="Helvetica Light" w:hAnsi="Helvetica Light"/>
+        </w:rPr>
+        <w:t xml:space="preserve"> como es el flujo de información y por ultimo las </w:t>
+      </w:r>
+      <w:proofErr w:type="spellStart"/>
+      <w:r>
+        <w:rPr>
+          <w:rFonts w:ascii="Helvetica Light" w:hAnsi="Helvetica Light"/>
+        </w:rPr>
+        <w:t>interfases</w:t>
+      </w:r>
+      <w:proofErr w:type="spellEnd"/>
+      <w:r>
+        <w:rPr>
+          <w:rFonts w:ascii="Helvetica Light" w:hAnsi="Helvetica Light"/>
+        </w:rPr>
+        <w:t xml:space="preserve">. </w:t>
       </w:r>
     </w:p>
     <w:p>
@@ -1599,12 +1767,12 @@
       <w:pPr>
         <w:pStyle w:val="Ttulo1"/>
       </w:pPr>
-      <w:bookmarkStart w:id="2" w:name="_Toc387775126"/>
+      <w:bookmarkStart w:id="1" w:name="_Toc387775126"/>
       <w:r>
         <w:lastRenderedPageBreak/>
         <w:t>DIAGRAMA DE CASOS DE USO</w:t>
       </w:r>
-      <w:bookmarkEnd w:id="2"/>
+      <w:bookmarkEnd w:id="1"/>
     </w:p>
     <w:p>
       <w:pPr>
@@ -1839,7 +2007,7 @@
       <w:pPr>
         <w:pStyle w:val="Ttulo1"/>
       </w:pPr>
-      <w:bookmarkStart w:id="3" w:name="_Toc387775127"/>
+      <w:bookmarkStart w:id="2" w:name="_Toc387775127"/>
       <w:r>
         <w:lastRenderedPageBreak/>
         <w:t>DESCRIPCIÓN DE CASO</w:t>
@@ -1847,13 +2015,13 @@
       <w:r>
         <w:t>S DE USO</w:t>
       </w:r>
-      <w:bookmarkEnd w:id="3"/>
+      <w:bookmarkEnd w:id="2"/>
     </w:p>
     <w:p>
       <w:pPr>
         <w:pStyle w:val="Subttulo"/>
       </w:pPr>
-      <w:bookmarkStart w:id="4" w:name="_Toc379409487"/>
+      <w:bookmarkStart w:id="3" w:name="_Toc379409487"/>
     </w:p>
     <w:p>
       <w:pPr>
@@ -1862,7 +2030,7 @@
       <w:r>
         <w:t xml:space="preserve">1.0 Registro de  perfil tipo </w:t>
       </w:r>
-      <w:bookmarkEnd w:id="4"/>
+      <w:bookmarkEnd w:id="3"/>
       <w:r>
         <w:t>negocio</w:t>
       </w:r>
@@ -2017,7 +2185,15 @@
           </w:tcPr>
           <w:p>
             <w:r>
-              <w:t xml:space="preserve"> Extends / Uses</w:t>
+              <w:t xml:space="preserve"> </w:t>
+            </w:r>
+            <w:proofErr w:type="spellStart"/>
+            <w:r>
+              <w:t>Extends</w:t>
+            </w:r>
+            <w:proofErr w:type="spellEnd"/>
+            <w:r>
+              <w:t xml:space="preserve"> / Uses</w:t>
             </w:r>
           </w:p>
         </w:tc>
@@ -2079,7 +2255,35 @@
               <w:rPr>
                 <w:color w:val="auto"/>
               </w:rPr>
-              <w:t xml:space="preserve"> con el mismo user name.</w:t>
+              <w:t xml:space="preserve"> con el mismo </w:t>
+            </w:r>
+            <w:proofErr w:type="spellStart"/>
+            <w:r>
+              <w:rPr>
+                <w:color w:val="auto"/>
+              </w:rPr>
+              <w:t>user</w:t>
+            </w:r>
+            <w:proofErr w:type="spellEnd"/>
+            <w:r>
+              <w:rPr>
+                <w:color w:val="auto"/>
+              </w:rPr>
+              <w:t xml:space="preserve"> </w:t>
+            </w:r>
+            <w:proofErr w:type="spellStart"/>
+            <w:r>
+              <w:rPr>
+                <w:color w:val="auto"/>
+              </w:rPr>
+              <w:t>name</w:t>
+            </w:r>
+            <w:proofErr w:type="spellEnd"/>
+            <w:r>
+              <w:rPr>
+                <w:color w:val="auto"/>
+              </w:rPr>
+              <w:t>.</w:t>
             </w:r>
           </w:p>
         </w:tc>
@@ -2091,9 +2295,11 @@
             <w:tcW w:w="1000" w:type="pct"/>
           </w:tcPr>
           <w:p>
+            <w:proofErr w:type="spellStart"/>
             <w:r>
               <w:t>Postcondiciones</w:t>
             </w:r>
+            <w:proofErr w:type="spellEnd"/>
           </w:p>
         </w:tc>
         <w:tc>
@@ -2126,7 +2332,49 @@
               <w:rPr>
                 <w:color w:val="auto"/>
               </w:rPr>
-              <w:t xml:space="preserve"> proporciono (user name y password).</w:t>
+              <w:t xml:space="preserve"> proporciono (</w:t>
+            </w:r>
+            <w:proofErr w:type="spellStart"/>
+            <w:r>
+              <w:rPr>
+                <w:color w:val="auto"/>
+              </w:rPr>
+              <w:t>user</w:t>
+            </w:r>
+            <w:proofErr w:type="spellEnd"/>
+            <w:r>
+              <w:rPr>
+                <w:color w:val="auto"/>
+              </w:rPr>
+              <w:t xml:space="preserve"> </w:t>
+            </w:r>
+            <w:proofErr w:type="spellStart"/>
+            <w:r>
+              <w:rPr>
+                <w:color w:val="auto"/>
+              </w:rPr>
+              <w:t>name</w:t>
+            </w:r>
+            <w:proofErr w:type="spellEnd"/>
+            <w:r>
+              <w:rPr>
+                <w:color w:val="auto"/>
+              </w:rPr>
+              <w:t xml:space="preserve"> y </w:t>
+            </w:r>
+            <w:proofErr w:type="spellStart"/>
+            <w:r>
+              <w:rPr>
+                <w:color w:val="auto"/>
+              </w:rPr>
+              <w:t>password</w:t>
+            </w:r>
+            <w:proofErr w:type="spellEnd"/>
+            <w:r>
+              <w:rPr>
+                <w:color w:val="auto"/>
+              </w:rPr>
+              <w:t>).</w:t>
             </w:r>
           </w:p>
         </w:tc>
@@ -2193,7 +2441,63 @@
               <w:rPr>
                 <w:color w:val="auto"/>
               </w:rPr>
-              <w:t>Ingresa el user name que desea en el campo de user name.</w:t>
+              <w:t xml:space="preserve">Ingresa el </w:t>
+            </w:r>
+            <w:proofErr w:type="spellStart"/>
+            <w:r>
+              <w:rPr>
+                <w:color w:val="auto"/>
+              </w:rPr>
+              <w:t>user</w:t>
+            </w:r>
+            <w:proofErr w:type="spellEnd"/>
+            <w:r>
+              <w:rPr>
+                <w:color w:val="auto"/>
+              </w:rPr>
+              <w:t xml:space="preserve"> </w:t>
+            </w:r>
+            <w:proofErr w:type="spellStart"/>
+            <w:r>
+              <w:rPr>
+                <w:color w:val="auto"/>
+              </w:rPr>
+              <w:t>name</w:t>
+            </w:r>
+            <w:proofErr w:type="spellEnd"/>
+            <w:r>
+              <w:rPr>
+                <w:color w:val="auto"/>
+              </w:rPr>
+              <w:t xml:space="preserve"> que desea en el campo de </w:t>
+            </w:r>
+            <w:proofErr w:type="spellStart"/>
+            <w:r>
+              <w:rPr>
+                <w:color w:val="auto"/>
+              </w:rPr>
+              <w:t>user</w:t>
+            </w:r>
+            <w:proofErr w:type="spellEnd"/>
+            <w:r>
+              <w:rPr>
+                <w:color w:val="auto"/>
+              </w:rPr>
+              <w:t xml:space="preserve"> </w:t>
+            </w:r>
+            <w:proofErr w:type="spellStart"/>
+            <w:r>
+              <w:rPr>
+                <w:color w:val="auto"/>
+              </w:rPr>
+              <w:t>name</w:t>
+            </w:r>
+            <w:proofErr w:type="spellEnd"/>
+            <w:r>
+              <w:rPr>
+                <w:color w:val="auto"/>
+              </w:rPr>
+              <w:t>.</w:t>
             </w:r>
           </w:p>
           <w:p>
@@ -2212,7 +2516,35 @@
               <w:rPr>
                 <w:color w:val="auto"/>
               </w:rPr>
-              <w:t>Ingresar el password que desea en el campo de password.</w:t>
+              <w:t xml:space="preserve">Ingresar el </w:t>
+            </w:r>
+            <w:proofErr w:type="spellStart"/>
+            <w:r>
+              <w:rPr>
+                <w:color w:val="auto"/>
+              </w:rPr>
+              <w:t>password</w:t>
+            </w:r>
+            <w:proofErr w:type="spellEnd"/>
+            <w:r>
+              <w:rPr>
+                <w:color w:val="auto"/>
+              </w:rPr>
+              <w:t xml:space="preserve"> que desea en el campo de </w:t>
+            </w:r>
+            <w:proofErr w:type="spellStart"/>
+            <w:r>
+              <w:rPr>
+                <w:color w:val="auto"/>
+              </w:rPr>
+              <w:t>password</w:t>
+            </w:r>
+            <w:proofErr w:type="spellEnd"/>
+            <w:r>
+              <w:rPr>
+                <w:color w:val="auto"/>
+              </w:rPr>
+              <w:t>.</w:t>
             </w:r>
           </w:p>
           <w:p>
@@ -2231,7 +2563,21 @@
               <w:rPr>
                 <w:color w:val="auto"/>
               </w:rPr>
-              <w:t>Seleccionar el radio button el tipo de perfil que se desea crear; en este caso “</w:t>
+              <w:t xml:space="preserve">Seleccionar el radio </w:t>
+            </w:r>
+            <w:proofErr w:type="spellStart"/>
+            <w:r>
+              <w:rPr>
+                <w:color w:val="auto"/>
+              </w:rPr>
+              <w:t>button</w:t>
+            </w:r>
+            <w:proofErr w:type="spellEnd"/>
+            <w:r>
+              <w:rPr>
+                <w:color w:val="auto"/>
+              </w:rPr>
+              <w:t xml:space="preserve"> el tipo de perfil que se desea crear; en este caso “</w:t>
             </w:r>
             <w:r>
               <w:t>negocio</w:t>
@@ -2278,7 +2624,21 @@
               <w:rPr>
                 <w:color w:val="auto"/>
               </w:rPr>
-              <w:t>Dar click en el botón de registrar.</w:t>
+              <w:t xml:space="preserve">Dar </w:t>
+            </w:r>
+            <w:proofErr w:type="spellStart"/>
+            <w:r>
+              <w:rPr>
+                <w:color w:val="auto"/>
+              </w:rPr>
+              <w:t>click</w:t>
+            </w:r>
+            <w:proofErr w:type="spellEnd"/>
+            <w:r>
+              <w:rPr>
+                <w:color w:val="auto"/>
+              </w:rPr>
+              <w:t xml:space="preserve"> en el botón de registrar.</w:t>
             </w:r>
           </w:p>
         </w:tc>
@@ -2352,7 +2712,35 @@
               <w:rPr>
                 <w:color w:val="auto"/>
               </w:rPr>
-              <w:t>En caso de que ya exista un perfil de tipo restaurante con el mismo user name la página regresara a la forma de llenado de registro de perfil y mostrara un menaje diciendo que un ya existe un usuario tipo restaurante con ese nombre de perfil y que por favor ingrese otro.</w:t>
+              <w:t xml:space="preserve">En caso de que ya exista un perfil de tipo restaurante con el mismo </w:t>
+            </w:r>
+            <w:proofErr w:type="spellStart"/>
+            <w:r>
+              <w:rPr>
+                <w:color w:val="auto"/>
+              </w:rPr>
+              <w:t>user</w:t>
+            </w:r>
+            <w:proofErr w:type="spellEnd"/>
+            <w:r>
+              <w:rPr>
+                <w:color w:val="auto"/>
+              </w:rPr>
+              <w:t xml:space="preserve"> </w:t>
+            </w:r>
+            <w:proofErr w:type="spellStart"/>
+            <w:r>
+              <w:rPr>
+                <w:color w:val="auto"/>
+              </w:rPr>
+              <w:t>name</w:t>
+            </w:r>
+            <w:proofErr w:type="spellEnd"/>
+            <w:r>
+              <w:rPr>
+                <w:color w:val="auto"/>
+              </w:rPr>
+              <w:t xml:space="preserve"> la página regresara a la forma de llenado de registro de perfil y mostrara un menaje diciendo que un ya existe un usuario tipo restaurante con ese nombre de perfil y que por favor ingrese otro.</w:t>
             </w:r>
           </w:p>
           <w:p>
@@ -2507,7 +2895,15 @@
           <w:p>
             <w:r>
               <w:lastRenderedPageBreak/>
-              <w:t xml:space="preserve"> Extends / Uses</w:t>
+              <w:t xml:space="preserve"> </w:t>
+            </w:r>
+            <w:proofErr w:type="spellStart"/>
+            <w:r>
+              <w:t>Extends</w:t>
+            </w:r>
+            <w:proofErr w:type="spellEnd"/>
+            <w:r>
+              <w:t xml:space="preserve"> / Uses</w:t>
             </w:r>
           </w:p>
         </w:tc>
@@ -2557,7 +2953,23 @@
               <w:cnfStyle w:val="000000100000" w:firstRow="0" w:lastRow="0" w:firstColumn="0" w:lastColumn="0" w:oddVBand="0" w:evenVBand="0" w:oddHBand="1" w:evenHBand="0" w:firstRowFirstColumn="0" w:firstRowLastColumn="0" w:lastRowFirstColumn="0" w:lastRowLastColumn="0"/>
             </w:pPr>
             <w:r>
-              <w:t>Que no se haya registrado un perfil tipo cliente  con el mismo user name.</w:t>
+              <w:t xml:space="preserve">Que no se haya registrado un perfil tipo cliente  con el mismo </w:t>
+            </w:r>
+            <w:proofErr w:type="spellStart"/>
+            <w:r>
+              <w:t>user</w:t>
+            </w:r>
+            <w:proofErr w:type="spellEnd"/>
+            <w:r>
+              <w:t xml:space="preserve"> </w:t>
+            </w:r>
+            <w:proofErr w:type="spellStart"/>
+            <w:r>
+              <w:t>name</w:t>
+            </w:r>
+            <w:proofErr w:type="spellEnd"/>
+            <w:r>
+              <w:t>.</w:t>
             </w:r>
           </w:p>
         </w:tc>
@@ -2569,9 +2981,11 @@
             <w:tcW w:w="1000" w:type="pct"/>
           </w:tcPr>
           <w:p>
+            <w:proofErr w:type="spellStart"/>
             <w:r>
               <w:t>Postcondiciones</w:t>
             </w:r>
+            <w:proofErr w:type="spellEnd"/>
           </w:p>
         </w:tc>
         <w:tc>
@@ -2583,7 +2997,31 @@
               <w:cnfStyle w:val="000000000000" w:firstRow="0" w:lastRow="0" w:firstColumn="0" w:lastColumn="0" w:oddVBand="0" w:evenVBand="0" w:oddHBand="0" w:evenHBand="0" w:firstRowFirstColumn="0" w:firstRowLastColumn="0" w:lastRowFirstColumn="0" w:lastRowLastColumn="0"/>
             </w:pPr>
             <w:r>
-              <w:t>Se crea un perfil de tipo cliente con la información que el cliente proporciono (user name y password).</w:t>
+              <w:t>Se crea un perfil de tipo cliente con la información que el cliente proporciono (</w:t>
+            </w:r>
+            <w:proofErr w:type="spellStart"/>
+            <w:r>
+              <w:t>user</w:t>
+            </w:r>
+            <w:proofErr w:type="spellEnd"/>
+            <w:r>
+              <w:t xml:space="preserve"> </w:t>
+            </w:r>
+            <w:proofErr w:type="spellStart"/>
+            <w:r>
+              <w:t>name</w:t>
+            </w:r>
+            <w:proofErr w:type="spellEnd"/>
+            <w:r>
+              <w:t xml:space="preserve"> y </w:t>
+            </w:r>
+            <w:proofErr w:type="spellStart"/>
+            <w:r>
+              <w:t>password</w:t>
+            </w:r>
+            <w:proofErr w:type="spellEnd"/>
+            <w:r>
+              <w:t>).</w:t>
             </w:r>
           </w:p>
         </w:tc>
@@ -2640,7 +3078,39 @@
               <w:cnfStyle w:val="000000100000" w:firstRow="0" w:lastRow="0" w:firstColumn="0" w:lastColumn="0" w:oddVBand="0" w:evenVBand="0" w:oddHBand="1" w:evenHBand="0" w:firstRowFirstColumn="0" w:firstRowLastColumn="0" w:lastRowFirstColumn="0" w:lastRowLastColumn="0"/>
             </w:pPr>
             <w:r>
-              <w:t>Ingresa el user name que desea en el campo de user name.</w:t>
+              <w:t xml:space="preserve">Ingresa el </w:t>
+            </w:r>
+            <w:proofErr w:type="spellStart"/>
+            <w:r>
+              <w:t>user</w:t>
+            </w:r>
+            <w:proofErr w:type="spellEnd"/>
+            <w:r>
+              <w:t xml:space="preserve"> </w:t>
+            </w:r>
+            <w:proofErr w:type="spellStart"/>
+            <w:r>
+              <w:t>name</w:t>
+            </w:r>
+            <w:proofErr w:type="spellEnd"/>
+            <w:r>
+              <w:t xml:space="preserve"> que desea en el campo de </w:t>
+            </w:r>
+            <w:proofErr w:type="spellStart"/>
+            <w:r>
+              <w:t>user</w:t>
+            </w:r>
+            <w:proofErr w:type="spellEnd"/>
+            <w:r>
+              <w:t xml:space="preserve"> </w:t>
+            </w:r>
+            <w:proofErr w:type="spellStart"/>
+            <w:r>
+              <w:t>name</w:t>
+            </w:r>
+            <w:proofErr w:type="spellEnd"/>
+            <w:r>
+              <w:t>.</w:t>
             </w:r>
           </w:p>
           <w:p>
@@ -2654,7 +3124,23 @@
               <w:cnfStyle w:val="000000100000" w:firstRow="0" w:lastRow="0" w:firstColumn="0" w:lastColumn="0" w:oddVBand="0" w:evenVBand="0" w:oddHBand="1" w:evenHBand="0" w:firstRowFirstColumn="0" w:firstRowLastColumn="0" w:lastRowFirstColumn="0" w:lastRowLastColumn="0"/>
             </w:pPr>
             <w:r>
-              <w:t>Ingresar el password que desea en el campo de password.</w:t>
+              <w:t xml:space="preserve">Ingresar el </w:t>
+            </w:r>
+            <w:proofErr w:type="spellStart"/>
+            <w:r>
+              <w:t>password</w:t>
+            </w:r>
+            <w:proofErr w:type="spellEnd"/>
+            <w:r>
+              <w:t xml:space="preserve"> que desea en el campo de </w:t>
+            </w:r>
+            <w:proofErr w:type="spellStart"/>
+            <w:r>
+              <w:t>password</w:t>
+            </w:r>
+            <w:proofErr w:type="spellEnd"/>
+            <w:r>
+              <w:t>.</w:t>
             </w:r>
           </w:p>
           <w:p>
@@ -2668,7 +3154,15 @@
               <w:cnfStyle w:val="000000100000" w:firstRow="0" w:lastRow="0" w:firstColumn="0" w:lastColumn="0" w:oddVBand="0" w:evenVBand="0" w:oddHBand="1" w:evenHBand="0" w:firstRowFirstColumn="0" w:firstRowLastColumn="0" w:lastRowFirstColumn="0" w:lastRowLastColumn="0"/>
             </w:pPr>
             <w:r>
-              <w:t>Seleccionar el radio button el tipo de perfil que se desea crear, en este caso “cliente”.</w:t>
+              <w:t xml:space="preserve">Seleccionar el radio </w:t>
+            </w:r>
+            <w:proofErr w:type="spellStart"/>
+            <w:r>
+              <w:t>button</w:t>
+            </w:r>
+            <w:proofErr w:type="spellEnd"/>
+            <w:r>
+              <w:t xml:space="preserve"> el tipo de perfil que se desea crear, en este caso “cliente”.</w:t>
             </w:r>
           </w:p>
           <w:p>
@@ -2696,7 +3190,15 @@
               <w:cnfStyle w:val="000000100000" w:firstRow="0" w:lastRow="0" w:firstColumn="0" w:lastColumn="0" w:oddVBand="0" w:evenVBand="0" w:oddHBand="1" w:evenHBand="0" w:firstRowFirstColumn="0" w:firstRowLastColumn="0" w:lastRowFirstColumn="0" w:lastRowLastColumn="0"/>
             </w:pPr>
             <w:r>
-              <w:t>Dar click en el botón de registrar.</w:t>
+              <w:t xml:space="preserve">Dar </w:t>
+            </w:r>
+            <w:proofErr w:type="spellStart"/>
+            <w:r>
+              <w:t>click</w:t>
+            </w:r>
+            <w:proofErr w:type="spellEnd"/>
+            <w:r>
+              <w:t xml:space="preserve"> en el botón de registrar.</w:t>
             </w:r>
           </w:p>
           <w:p>
@@ -2769,7 +3271,23 @@
               <w:cnfStyle w:val="000000100000" w:firstRow="0" w:lastRow="0" w:firstColumn="0" w:lastColumn="0" w:oddVBand="0" w:evenVBand="0" w:oddHBand="1" w:evenHBand="0" w:firstRowFirstColumn="0" w:firstRowLastColumn="0" w:lastRowFirstColumn="0" w:lastRowLastColumn="0"/>
             </w:pPr>
             <w:r>
-              <w:t>En caso de que ya exista un perfil de tipo cliente con el mismo user name la página regresara a la forma de llenado de registro de perfil y mostrara un menaje diciendo que un ya existe un usuario tipo cliente con ese nombre de perfil y que por favor ingrese otro.</w:t>
+              <w:t xml:space="preserve">En caso de que ya exista un perfil de tipo cliente con el mismo </w:t>
+            </w:r>
+            <w:proofErr w:type="spellStart"/>
+            <w:r>
+              <w:t>user</w:t>
+            </w:r>
+            <w:proofErr w:type="spellEnd"/>
+            <w:r>
+              <w:t xml:space="preserve"> </w:t>
+            </w:r>
+            <w:proofErr w:type="spellStart"/>
+            <w:r>
+              <w:t>name</w:t>
+            </w:r>
+            <w:proofErr w:type="spellEnd"/>
+            <w:r>
+              <w:t xml:space="preserve"> la página regresara a la forma de llenado de registro de perfil y mostrara un menaje diciendo que un ya existe un usuario tipo cliente con ese nombre de perfil y que por favor ingrese otro.</w:t>
             </w:r>
           </w:p>
           <w:p>
@@ -2807,11 +3325,16 @@
           <w:numId w:val="20"/>
         </w:numPr>
       </w:pPr>
-      <w:bookmarkStart w:id="5" w:name="_Toc379409488"/>
+      <w:bookmarkStart w:id="4" w:name="_Toc379409488"/>
+      <w:proofErr w:type="spellStart"/>
       <w:r>
-        <w:t xml:space="preserve">Login a la aplicación con un perfil tipo </w:t>
+        <w:t>Login</w:t>
       </w:r>
-      <w:bookmarkEnd w:id="5"/>
+      <w:proofErr w:type="spellEnd"/>
+      <w:r>
+        <w:t xml:space="preserve"> a la aplicación con un perfil tipo </w:t>
+      </w:r>
+      <w:bookmarkEnd w:id="4"/>
       <w:r>
         <w:t>negocio</w:t>
       </w:r>
@@ -2825,7 +3348,15 @@
         </w:numPr>
       </w:pPr>
       <w:r>
-        <w:t xml:space="preserve"> Login a la aplicación con un perfil tipo cliente</w:t>
+        <w:t xml:space="preserve"> </w:t>
+      </w:r>
+      <w:proofErr w:type="spellStart"/>
+      <w:r>
+        <w:t>Login</w:t>
+      </w:r>
+      <w:proofErr w:type="spellEnd"/>
+      <w:r>
+        <w:t xml:space="preserve"> a la aplicación con un perfil tipo cliente</w:t>
       </w:r>
     </w:p>
     <w:tbl>
@@ -2877,8 +3408,13 @@
             <w:pPr>
               <w:cnfStyle w:val="000000100000" w:firstRow="0" w:lastRow="0" w:firstColumn="0" w:lastColumn="0" w:oddVBand="0" w:evenVBand="0" w:oddHBand="1" w:evenHBand="0" w:firstRowFirstColumn="0" w:firstRowLastColumn="0" w:lastRowFirstColumn="0" w:lastRowLastColumn="0"/>
             </w:pPr>
-            <w:r>
-              <w:t>Login a la aplicación con un perfil tipo negocio o cliente</w:t>
+            <w:proofErr w:type="spellStart"/>
+            <w:r>
+              <w:t>Login</w:t>
+            </w:r>
+            <w:proofErr w:type="spellEnd"/>
+            <w:r>
+              <w:t xml:space="preserve"> a la aplicación con un perfil tipo negocio o cliente</w:t>
             </w:r>
           </w:p>
         </w:tc>
@@ -2941,7 +3477,15 @@
               <w:cnfStyle w:val="000000100000" w:firstRow="0" w:lastRow="0" w:firstColumn="0" w:lastColumn="0" w:oddVBand="0" w:evenVBand="0" w:oddHBand="1" w:evenHBand="0" w:firstRowFirstColumn="0" w:firstRowLastColumn="0" w:lastRowFirstColumn="0" w:lastRowLastColumn="0"/>
             </w:pPr>
             <w:r>
-              <w:t>El usuario intenta ingresar a su perfil de tipo negocio en la pantalla de Login.</w:t>
+              <w:t xml:space="preserve">El usuario intenta ingresar a su perfil de tipo negocio en la pantalla de </w:t>
+            </w:r>
+            <w:proofErr w:type="spellStart"/>
+            <w:r>
+              <w:t>Login</w:t>
+            </w:r>
+            <w:proofErr w:type="spellEnd"/>
+            <w:r>
+              <w:t>.</w:t>
             </w:r>
           </w:p>
         </w:tc>
@@ -2954,7 +3498,15 @@
           </w:tcPr>
           <w:p>
             <w:r>
-              <w:t xml:space="preserve"> Extends / Uses</w:t>
+              <w:t xml:space="preserve"> </w:t>
+            </w:r>
+            <w:proofErr w:type="spellStart"/>
+            <w:r>
+              <w:t>Extends</w:t>
+            </w:r>
+            <w:proofErr w:type="spellEnd"/>
+            <w:r>
+              <w:t xml:space="preserve"> / Uses</w:t>
             </w:r>
           </w:p>
         </w:tc>
@@ -3016,9 +3568,11 @@
             <w:tcW w:w="1032" w:type="pct"/>
           </w:tcPr>
           <w:p>
+            <w:proofErr w:type="spellStart"/>
             <w:r>
               <w:t>Postcondiciones</w:t>
             </w:r>
+            <w:proofErr w:type="spellEnd"/>
           </w:p>
         </w:tc>
         <w:tc>
@@ -3073,7 +3627,15 @@
               <w:cnfStyle w:val="000000100000" w:firstRow="0" w:lastRow="0" w:firstColumn="0" w:lastColumn="0" w:oddVBand="0" w:evenVBand="0" w:oddHBand="1" w:evenHBand="0" w:firstRowFirstColumn="0" w:firstRowLastColumn="0" w:lastRowFirstColumn="0" w:lastRowLastColumn="0"/>
             </w:pPr>
             <w:r>
-              <w:t>Encontrarse en la pantalla de Login de la aplicación.</w:t>
+              <w:t xml:space="preserve">Encontrarse en la pantalla de </w:t>
+            </w:r>
+            <w:proofErr w:type="spellStart"/>
+            <w:r>
+              <w:t>Login</w:t>
+            </w:r>
+            <w:proofErr w:type="spellEnd"/>
+            <w:r>
+              <w:t xml:space="preserve"> de la aplicación.</w:t>
             </w:r>
           </w:p>
           <w:p>
@@ -3087,7 +3649,39 @@
               <w:cnfStyle w:val="000000100000" w:firstRow="0" w:lastRow="0" w:firstColumn="0" w:lastColumn="0" w:oddVBand="0" w:evenVBand="0" w:oddHBand="1" w:evenHBand="0" w:firstRowFirstColumn="0" w:firstRowLastColumn="0" w:lastRowFirstColumn="0" w:lastRowLastColumn="0"/>
             </w:pPr>
             <w:r>
-              <w:t>Llenar el campo de user name con el user name del usuario.</w:t>
+              <w:t xml:space="preserve">Llenar el campo de </w:t>
+            </w:r>
+            <w:proofErr w:type="spellStart"/>
+            <w:r>
+              <w:t>user</w:t>
+            </w:r>
+            <w:proofErr w:type="spellEnd"/>
+            <w:r>
+              <w:t xml:space="preserve"> </w:t>
+            </w:r>
+            <w:proofErr w:type="spellStart"/>
+            <w:r>
+              <w:t>name</w:t>
+            </w:r>
+            <w:proofErr w:type="spellEnd"/>
+            <w:r>
+              <w:t xml:space="preserve"> con el </w:t>
+            </w:r>
+            <w:proofErr w:type="spellStart"/>
+            <w:r>
+              <w:t>user</w:t>
+            </w:r>
+            <w:proofErr w:type="spellEnd"/>
+            <w:r>
+              <w:t xml:space="preserve"> </w:t>
+            </w:r>
+            <w:proofErr w:type="spellStart"/>
+            <w:r>
+              <w:t>name</w:t>
+            </w:r>
+            <w:proofErr w:type="spellEnd"/>
+            <w:r>
+              <w:t xml:space="preserve"> del usuario.</w:t>
             </w:r>
           </w:p>
           <w:p>
@@ -3101,7 +3695,23 @@
               <w:cnfStyle w:val="000000100000" w:firstRow="0" w:lastRow="0" w:firstColumn="0" w:lastColumn="0" w:oddVBand="0" w:evenVBand="0" w:oddHBand="1" w:evenHBand="0" w:firstRowFirstColumn="0" w:firstRowLastColumn="0" w:lastRowFirstColumn="0" w:lastRowLastColumn="0"/>
             </w:pPr>
             <w:r>
-              <w:t>Llenar el campo de password con el password del usuario.</w:t>
+              <w:t xml:space="preserve">Llenar el campo de </w:t>
+            </w:r>
+            <w:proofErr w:type="spellStart"/>
+            <w:r>
+              <w:t>password</w:t>
+            </w:r>
+            <w:proofErr w:type="spellEnd"/>
+            <w:r>
+              <w:t xml:space="preserve"> con el </w:t>
+            </w:r>
+            <w:proofErr w:type="spellStart"/>
+            <w:r>
+              <w:t>password</w:t>
+            </w:r>
+            <w:proofErr w:type="spellEnd"/>
+            <w:r>
+              <w:t xml:space="preserve"> del usuario.</w:t>
             </w:r>
           </w:p>
           <w:p>
@@ -3115,7 +3725,15 @@
               <w:cnfStyle w:val="000000100000" w:firstRow="0" w:lastRow="0" w:firstColumn="0" w:lastColumn="0" w:oddVBand="0" w:evenVBand="0" w:oddHBand="1" w:evenHBand="0" w:firstRowFirstColumn="0" w:firstRowLastColumn="0" w:lastRowFirstColumn="0" w:lastRowLastColumn="0"/>
             </w:pPr>
             <w:r>
-              <w:t>Seleccionar el radio button del tipo de perfil al que se desea ingresar, en este caso “negocio”.</w:t>
+              <w:t xml:space="preserve">Seleccionar el radio </w:t>
+            </w:r>
+            <w:proofErr w:type="spellStart"/>
+            <w:r>
+              <w:t>button</w:t>
+            </w:r>
+            <w:proofErr w:type="spellEnd"/>
+            <w:r>
+              <w:t xml:space="preserve"> del tipo de perfil al que se desea ingresar, en este caso “negocio”.</w:t>
             </w:r>
           </w:p>
         </w:tc>
@@ -3178,11 +3796,48 @@
               <w:cnfStyle w:val="000000100000" w:firstRow="0" w:lastRow="0" w:firstColumn="0" w:lastColumn="0" w:oddVBand="0" w:evenVBand="0" w:oddHBand="1" w:evenHBand="0" w:firstRowFirstColumn="0" w:firstRowLastColumn="0" w:lastRowFirstColumn="0" w:lastRowLastColumn="0"/>
             </w:pPr>
             <w:r>
-              <w:t xml:space="preserve">En caso de que el usuario y/o password estén equivocados se regresara al usuario a la pantalla de Login y se desplegara un mensaje diciendo que el user name y/o </w:t>
-            </w:r>
+              <w:t xml:space="preserve">En caso de que el usuario y/o </w:t>
+            </w:r>
+            <w:proofErr w:type="spellStart"/>
+            <w:r>
+              <w:t>password</w:t>
+            </w:r>
+            <w:proofErr w:type="spellEnd"/>
+            <w:r>
+              <w:t xml:space="preserve"> estén equivocados se regresara al usuario a la pantalla de </w:t>
+            </w:r>
+            <w:proofErr w:type="spellStart"/>
+            <w:r>
+              <w:t>Login</w:t>
+            </w:r>
+            <w:proofErr w:type="spellEnd"/>
+            <w:r>
+              <w:t xml:space="preserve"> y se desplegara un mensaje diciendo que el </w:t>
+            </w:r>
+            <w:proofErr w:type="spellStart"/>
+            <w:r>
+              <w:t>user</w:t>
+            </w:r>
+            <w:proofErr w:type="spellEnd"/>
+            <w:r>
+              <w:t xml:space="preserve"> </w:t>
+            </w:r>
+            <w:proofErr w:type="spellStart"/>
+            <w:r>
+              <w:t>name</w:t>
+            </w:r>
+            <w:proofErr w:type="spellEnd"/>
+            <w:r>
+              <w:t xml:space="preserve"> y/o </w:t>
+            </w:r>
+            <w:proofErr w:type="spellStart"/>
             <w:r>
               <w:lastRenderedPageBreak/>
-              <w:t>password están equivocadas.</w:t>
+              <w:t>password</w:t>
+            </w:r>
+            <w:proofErr w:type="spellEnd"/>
+            <w:r>
+              <w:t xml:space="preserve"> están equivocadas.</w:t>
             </w:r>
           </w:p>
         </w:tc>
@@ -3192,12 +3847,12 @@
       <w:pPr>
         <w:pStyle w:val="Subttulo"/>
       </w:pPr>
-      <w:bookmarkStart w:id="6" w:name="_Toc379409491"/>
+      <w:bookmarkStart w:id="5" w:name="_Toc379409491"/>
       <w:r>
         <w:lastRenderedPageBreak/>
         <w:t>3.0 Consulta de restaurante</w:t>
       </w:r>
-      <w:bookmarkEnd w:id="6"/>
+      <w:bookmarkEnd w:id="5"/>
     </w:p>
     <w:tbl>
       <w:tblPr>
@@ -3325,7 +3980,15 @@
           </w:tcPr>
           <w:p>
             <w:r>
-              <w:t xml:space="preserve"> Extends / Uses</w:t>
+              <w:t xml:space="preserve"> </w:t>
+            </w:r>
+            <w:proofErr w:type="spellStart"/>
+            <w:r>
+              <w:t>Extends</w:t>
+            </w:r>
+            <w:proofErr w:type="spellEnd"/>
+            <w:r>
+              <w:t xml:space="preserve"> / Uses</w:t>
             </w:r>
           </w:p>
         </w:tc>
@@ -3387,9 +4050,11 @@
             <w:tcW w:w="1000" w:type="pct"/>
           </w:tcPr>
           <w:p>
+            <w:proofErr w:type="spellStart"/>
             <w:r>
               <w:t>Postcondiciones</w:t>
             </w:r>
+            <w:proofErr w:type="spellEnd"/>
           </w:p>
         </w:tc>
         <w:tc>
@@ -3458,7 +4123,15 @@
               <w:cnfStyle w:val="000000100000" w:firstRow="0" w:lastRow="0" w:firstColumn="0" w:lastColumn="0" w:oddVBand="0" w:evenVBand="0" w:oddHBand="1" w:evenHBand="0" w:firstRowFirstColumn="0" w:firstRowLastColumn="0" w:lastRowFirstColumn="0" w:lastRowLastColumn="0"/>
             </w:pPr>
             <w:r>
-              <w:t>Dar click sobre el nombre del restaurante que se dese consultar.</w:t>
+              <w:t xml:space="preserve">Dar </w:t>
+            </w:r>
+            <w:proofErr w:type="spellStart"/>
+            <w:r>
+              <w:t>click</w:t>
+            </w:r>
+            <w:proofErr w:type="spellEnd"/>
+            <w:r>
+              <w:t xml:space="preserve"> sobre el nombre del restaurante que se dese consultar.</w:t>
             </w:r>
           </w:p>
         </w:tc>
@@ -3531,11 +4204,11 @@
       <w:pPr>
         <w:pStyle w:val="Subttulo"/>
       </w:pPr>
-      <w:bookmarkStart w:id="7" w:name="_Toc379409492"/>
+      <w:bookmarkStart w:id="6" w:name="_Toc379409492"/>
       <w:r>
         <w:t>3.1 Reservación de mesa</w:t>
       </w:r>
-      <w:bookmarkEnd w:id="7"/>
+      <w:bookmarkEnd w:id="6"/>
       <w:r>
         <w:t xml:space="preserve">  </w:t>
       </w:r>
@@ -3666,7 +4339,15 @@
           </w:tcPr>
           <w:p>
             <w:r>
-              <w:t xml:space="preserve"> Extends / Uses</w:t>
+              <w:t xml:space="preserve"> </w:t>
+            </w:r>
+            <w:proofErr w:type="spellStart"/>
+            <w:r>
+              <w:t>Extends</w:t>
+            </w:r>
+            <w:proofErr w:type="spellEnd"/>
+            <w:r>
+              <w:t xml:space="preserve"> / Uses</w:t>
             </w:r>
           </w:p>
         </w:tc>
@@ -3759,9 +4440,11 @@
             <w:tcW w:w="1000" w:type="pct"/>
           </w:tcPr>
           <w:p>
+            <w:proofErr w:type="spellStart"/>
             <w:r>
               <w:t>Postcondiciones</w:t>
             </w:r>
+            <w:proofErr w:type="spellEnd"/>
           </w:p>
         </w:tc>
         <w:tc>
@@ -3828,7 +4511,15 @@
               <w:cnfStyle w:val="000000100000" w:firstRow="0" w:lastRow="0" w:firstColumn="0" w:lastColumn="0" w:oddVBand="0" w:evenVBand="0" w:oddHBand="1" w:evenHBand="0" w:firstRowFirstColumn="0" w:firstRowLastColumn="0" w:lastRowFirstColumn="0" w:lastRowLastColumn="0"/>
             </w:pPr>
             <w:r>
-              <w:t>Dar click en el botón de solicitar una reservación.</w:t>
+              <w:t xml:space="preserve">Dar </w:t>
+            </w:r>
+            <w:proofErr w:type="spellStart"/>
+            <w:r>
+              <w:t>click</w:t>
+            </w:r>
+            <w:proofErr w:type="spellEnd"/>
+            <w:r>
+              <w:t xml:space="preserve"> en el botón de solicitar una reservación.</w:t>
             </w:r>
           </w:p>
           <w:p>
@@ -3867,7 +4558,15 @@
               <w:cnfStyle w:val="000000100000" w:firstRow="0" w:lastRow="0" w:firstColumn="0" w:lastColumn="0" w:oddVBand="0" w:evenVBand="0" w:oddHBand="1" w:evenHBand="0" w:firstRowFirstColumn="0" w:firstRowLastColumn="0" w:lastRowFirstColumn="0" w:lastRowLastColumn="0"/>
             </w:pPr>
             <w:r>
-              <w:t>Dar click en el botón de reservar.</w:t>
+              <w:t xml:space="preserve">Dar </w:t>
+            </w:r>
+            <w:proofErr w:type="spellStart"/>
+            <w:r>
+              <w:t>click</w:t>
+            </w:r>
+            <w:proofErr w:type="spellEnd"/>
+            <w:r>
+              <w:t xml:space="preserve"> en el botón de reservar.</w:t>
             </w:r>
           </w:p>
         </w:tc>
@@ -3941,11 +4640,11 @@
       <w:pPr>
         <w:pStyle w:val="Subttulo"/>
       </w:pPr>
-      <w:bookmarkStart w:id="8" w:name="_Toc379409493"/>
+      <w:bookmarkStart w:id="7" w:name="_Toc379409493"/>
       <w:r>
         <w:t>4.0 Consultar perfil de tipo restaurante</w:t>
       </w:r>
-      <w:bookmarkEnd w:id="8"/>
+      <w:bookmarkEnd w:id="7"/>
     </w:p>
     <w:tbl>
       <w:tblPr>
@@ -4073,7 +4772,15 @@
           </w:tcPr>
           <w:p>
             <w:r>
-              <w:t xml:space="preserve"> Extends / Uses</w:t>
+              <w:t xml:space="preserve"> </w:t>
+            </w:r>
+            <w:proofErr w:type="spellStart"/>
+            <w:r>
+              <w:t>Extends</w:t>
+            </w:r>
+            <w:proofErr w:type="spellEnd"/>
+            <w:r>
+              <w:t xml:space="preserve"> / Uses</w:t>
             </w:r>
           </w:p>
         </w:tc>
@@ -4135,9 +4842,11 @@
             <w:tcW w:w="1000" w:type="pct"/>
           </w:tcPr>
           <w:p>
+            <w:proofErr w:type="spellStart"/>
             <w:r>
               <w:t>Postcondiciones</w:t>
             </w:r>
+            <w:proofErr w:type="spellEnd"/>
           </w:p>
         </w:tc>
         <w:tc>
@@ -4189,7 +4898,15 @@
               <w:cnfStyle w:val="000000100000" w:firstRow="0" w:lastRow="0" w:firstColumn="0" w:lastColumn="0" w:oddVBand="0" w:evenVBand="0" w:oddHBand="1" w:evenHBand="0" w:firstRowFirstColumn="0" w:firstRowLastColumn="0" w:lastRowFirstColumn="0" w:lastRowLastColumn="0"/>
             </w:pPr>
             <w:r>
-              <w:t>Dar click en la pestaña de consulta de perfil.</w:t>
+              <w:t xml:space="preserve">Dar </w:t>
+            </w:r>
+            <w:proofErr w:type="spellStart"/>
+            <w:r>
+              <w:t>click</w:t>
+            </w:r>
+            <w:proofErr w:type="spellEnd"/>
+            <w:r>
+              <w:t xml:space="preserve"> en la pestaña de consulta de perfil.</w:t>
             </w:r>
           </w:p>
         </w:tc>
@@ -4263,11 +4980,11 @@
       <w:pPr>
         <w:pStyle w:val="Subttulo"/>
       </w:pPr>
-      <w:bookmarkStart w:id="9" w:name="_Toc379409494"/>
+      <w:bookmarkStart w:id="8" w:name="_Toc379409494"/>
       <w:r>
         <w:t xml:space="preserve">4.1 Modificar perfil de tipo </w:t>
       </w:r>
-      <w:bookmarkEnd w:id="9"/>
+      <w:bookmarkEnd w:id="8"/>
       <w:r>
         <w:t>negocio</w:t>
       </w:r>
@@ -4398,7 +5115,15 @@
           </w:tcPr>
           <w:p>
             <w:r>
-              <w:t xml:space="preserve"> Extends / Uses</w:t>
+              <w:t xml:space="preserve"> </w:t>
+            </w:r>
+            <w:proofErr w:type="spellStart"/>
+            <w:r>
+              <w:t>Extends</w:t>
+            </w:r>
+            <w:proofErr w:type="spellEnd"/>
+            <w:r>
+              <w:t xml:space="preserve"> / Uses</w:t>
             </w:r>
           </w:p>
         </w:tc>
@@ -4460,9 +5185,11 @@
             <w:tcW w:w="1000" w:type="pct"/>
           </w:tcPr>
           <w:p>
+            <w:proofErr w:type="spellStart"/>
             <w:r>
               <w:t>Postcondiciones</w:t>
             </w:r>
+            <w:proofErr w:type="spellEnd"/>
           </w:p>
         </w:tc>
         <w:tc>
@@ -4514,7 +5241,15 @@
               <w:cnfStyle w:val="000000100000" w:firstRow="0" w:lastRow="0" w:firstColumn="0" w:lastColumn="0" w:oddVBand="0" w:evenVBand="0" w:oddHBand="1" w:evenHBand="0" w:firstRowFirstColumn="0" w:firstRowLastColumn="0" w:lastRowFirstColumn="0" w:lastRowLastColumn="0"/>
             </w:pPr>
             <w:r>
-              <w:t>Dar click sobre el botón de modificar perfil.</w:t>
+              <w:t xml:space="preserve">Dar </w:t>
+            </w:r>
+            <w:proofErr w:type="spellStart"/>
+            <w:r>
+              <w:t>click</w:t>
+            </w:r>
+            <w:proofErr w:type="spellEnd"/>
+            <w:r>
+              <w:t xml:space="preserve"> sobre el botón de modificar perfil.</w:t>
             </w:r>
           </w:p>
           <w:p>
@@ -4542,7 +5277,15 @@
               <w:cnfStyle w:val="000000100000" w:firstRow="0" w:lastRow="0" w:firstColumn="0" w:lastColumn="0" w:oddVBand="0" w:evenVBand="0" w:oddHBand="1" w:evenHBand="0" w:firstRowFirstColumn="0" w:firstRowLastColumn="0" w:lastRowFirstColumn="0" w:lastRowLastColumn="0"/>
             </w:pPr>
             <w:r>
-              <w:t>Dar click sobre el botón de guardar.</w:t>
+              <w:t xml:space="preserve">Dar </w:t>
+            </w:r>
+            <w:proofErr w:type="spellStart"/>
+            <w:r>
+              <w:t>click</w:t>
+            </w:r>
+            <w:proofErr w:type="spellEnd"/>
+            <w:r>
+              <w:t xml:space="preserve"> sobre el botón de guardar.</w:t>
             </w:r>
           </w:p>
         </w:tc>
@@ -4616,7 +5359,7 @@
       <w:pPr>
         <w:pStyle w:val="Subttulo"/>
       </w:pPr>
-      <w:bookmarkStart w:id="10" w:name="_Toc379409495"/>
+      <w:bookmarkStart w:id="9" w:name="_Toc379409495"/>
       <w:r>
         <w:lastRenderedPageBreak/>
         <w:t>4.2</w:t>
@@ -4626,6 +5369,349 @@
       </w:r>
       <w:r>
         <w:t>Negocio consulta reservaciones</w:t>
+      </w:r>
+      <w:bookmarkEnd w:id="9"/>
+    </w:p>
+    <w:tbl>
+      <w:tblPr>
+        <w:tblStyle w:val="Sombreadoclaro"/>
+        <w:tblW w:w="5000" w:type="pct"/>
+        <w:tblBorders>
+          <w:top w:val="single" w:sz="4" w:space="0" w:color="auto"/>
+          <w:left w:val="single" w:sz="4" w:space="0" w:color="auto"/>
+          <w:bottom w:val="single" w:sz="4" w:space="0" w:color="auto"/>
+          <w:right w:val="single" w:sz="4" w:space="0" w:color="auto"/>
+          <w:insideH w:val="single" w:sz="4" w:space="0" w:color="auto"/>
+          <w:insideV w:val="single" w:sz="4" w:space="0" w:color="auto"/>
+        </w:tblBorders>
+        <w:tblLook w:val="0480" w:firstRow="0" w:lastRow="0" w:firstColumn="1" w:lastColumn="0" w:noHBand="0" w:noVBand="1"/>
+      </w:tblPr>
+      <w:tblGrid>
+        <w:gridCol w:w="1811"/>
+        <w:gridCol w:w="7243"/>
+      </w:tblGrid>
+      <w:tr>
+        <w:trPr>
+          <w:cnfStyle w:val="000000100000" w:firstRow="0" w:lastRow="0" w:firstColumn="0" w:lastColumn="0" w:oddVBand="0" w:evenVBand="0" w:oddHBand="1" w:evenHBand="0" w:firstRowFirstColumn="0" w:firstRowLastColumn="0" w:lastRowFirstColumn="0" w:lastRowLastColumn="0"/>
+        </w:trPr>
+        <w:tc>
+          <w:tcPr>
+            <w:cnfStyle w:val="001000000000" w:firstRow="0" w:lastRow="0" w:firstColumn="1" w:lastColumn="0" w:oddVBand="0" w:evenVBand="0" w:oddHBand="0" w:evenHBand="0" w:firstRowFirstColumn="0" w:firstRowLastColumn="0" w:lastRowFirstColumn="0" w:lastRowLastColumn="0"/>
+            <w:tcW w:w="1000" w:type="pct"/>
+            <w:tcBorders>
+              <w:left w:val="none" w:sz="0" w:space="0" w:color="auto"/>
+              <w:right w:val="none" w:sz="0" w:space="0" w:color="auto"/>
+            </w:tcBorders>
+          </w:tcPr>
+          <w:p>
+            <w:r>
+              <w:t>Caso de uso</w:t>
+            </w:r>
+          </w:p>
+        </w:tc>
+        <w:tc>
+          <w:tcPr>
+            <w:tcW w:w="4000" w:type="pct"/>
+            <w:tcBorders>
+              <w:left w:val="none" w:sz="0" w:space="0" w:color="auto"/>
+              <w:right w:val="none" w:sz="0" w:space="0" w:color="auto"/>
+            </w:tcBorders>
+          </w:tcPr>
+          <w:p>
+            <w:pPr>
+              <w:cnfStyle w:val="000000100000" w:firstRow="0" w:lastRow="0" w:firstColumn="0" w:lastColumn="0" w:oddVBand="0" w:evenVBand="0" w:oddHBand="1" w:evenHBand="0" w:firstRowFirstColumn="0" w:firstRowLastColumn="0" w:lastRowFirstColumn="0" w:lastRowLastColumn="0"/>
+            </w:pPr>
+            <w:r>
+              <w:t xml:space="preserve">Negocio consulta reservaciones </w:t>
+            </w:r>
+          </w:p>
+        </w:tc>
+      </w:tr>
+      <w:tr>
+        <w:tc>
+          <w:tcPr>
+            <w:cnfStyle w:val="001000000000" w:firstRow="0" w:lastRow="0" w:firstColumn="1" w:lastColumn="0" w:oddVBand="0" w:evenVBand="0" w:oddHBand="0" w:evenHBand="0" w:firstRowFirstColumn="0" w:firstRowLastColumn="0" w:lastRowFirstColumn="0" w:lastRowLastColumn="0"/>
+            <w:tcW w:w="1000" w:type="pct"/>
+          </w:tcPr>
+          <w:p>
+            <w:r>
+              <w:t>ID</w:t>
+            </w:r>
+          </w:p>
+        </w:tc>
+        <w:tc>
+          <w:tcPr>
+            <w:tcW w:w="4000" w:type="pct"/>
+          </w:tcPr>
+          <w:p>
+            <w:pPr>
+              <w:cnfStyle w:val="000000000000" w:firstRow="0" w:lastRow="0" w:firstColumn="0" w:lastColumn="0" w:oddVBand="0" w:evenVBand="0" w:oddHBand="0" w:evenHBand="0" w:firstRowFirstColumn="0" w:firstRowLastColumn="0" w:lastRowFirstColumn="0" w:lastRowLastColumn="0"/>
+            </w:pPr>
+            <w:r>
+              <w:t>4.2</w:t>
+            </w:r>
+          </w:p>
+        </w:tc>
+      </w:tr>
+      <w:tr>
+        <w:trPr>
+          <w:cnfStyle w:val="000000100000" w:firstRow="0" w:lastRow="0" w:firstColumn="0" w:lastColumn="0" w:oddVBand="0" w:evenVBand="0" w:oddHBand="1" w:evenHBand="0" w:firstRowFirstColumn="0" w:firstRowLastColumn="0" w:lastRowFirstColumn="0" w:lastRowLastColumn="0"/>
+        </w:trPr>
+        <w:tc>
+          <w:tcPr>
+            <w:cnfStyle w:val="001000000000" w:firstRow="0" w:lastRow="0" w:firstColumn="1" w:lastColumn="0" w:oddVBand="0" w:evenVBand="0" w:oddHBand="0" w:evenHBand="0" w:firstRowFirstColumn="0" w:firstRowLastColumn="0" w:lastRowFirstColumn="0" w:lastRowLastColumn="0"/>
+            <w:tcW w:w="1000" w:type="pct"/>
+            <w:tcBorders>
+              <w:left w:val="none" w:sz="0" w:space="0" w:color="auto"/>
+              <w:right w:val="none" w:sz="0" w:space="0" w:color="auto"/>
+            </w:tcBorders>
+          </w:tcPr>
+          <w:p>
+            <w:r>
+              <w:t>Descripción</w:t>
+            </w:r>
+          </w:p>
+        </w:tc>
+        <w:tc>
+          <w:tcPr>
+            <w:tcW w:w="4000" w:type="pct"/>
+            <w:tcBorders>
+              <w:left w:val="none" w:sz="0" w:space="0" w:color="auto"/>
+              <w:right w:val="none" w:sz="0" w:space="0" w:color="auto"/>
+            </w:tcBorders>
+          </w:tcPr>
+          <w:p>
+            <w:pPr>
+              <w:cnfStyle w:val="000000100000" w:firstRow="0" w:lastRow="0" w:firstColumn="0" w:lastColumn="0" w:oddVBand="0" w:evenVBand="0" w:oddHBand="1" w:evenHBand="0" w:firstRowFirstColumn="0" w:firstRowLastColumn="0" w:lastRowFirstColumn="0" w:lastRowLastColumn="0"/>
+            </w:pPr>
+            <w:r>
+              <w:t>El usuario de tipo negocio consultara las reservaciones de los usuarios de la aplicación.</w:t>
+            </w:r>
+          </w:p>
+        </w:tc>
+      </w:tr>
+      <w:tr>
+        <w:tc>
+          <w:tcPr>
+            <w:cnfStyle w:val="001000000000" w:firstRow="0" w:lastRow="0" w:firstColumn="1" w:lastColumn="0" w:oddVBand="0" w:evenVBand="0" w:oddHBand="0" w:evenHBand="0" w:firstRowFirstColumn="0" w:firstRowLastColumn="0" w:lastRowFirstColumn="0" w:lastRowLastColumn="0"/>
+            <w:tcW w:w="1000" w:type="pct"/>
+          </w:tcPr>
+          <w:p>
+            <w:r>
+              <w:t xml:space="preserve"> </w:t>
+            </w:r>
+            <w:proofErr w:type="spellStart"/>
+            <w:r>
+              <w:t>Extends</w:t>
+            </w:r>
+            <w:proofErr w:type="spellEnd"/>
+            <w:r>
+              <w:t xml:space="preserve"> / Uses</w:t>
+            </w:r>
+          </w:p>
+        </w:tc>
+        <w:tc>
+          <w:tcPr>
+            <w:tcW w:w="4000" w:type="pct"/>
+          </w:tcPr>
+          <w:p>
+            <w:pPr>
+              <w:cnfStyle w:val="000000000000" w:firstRow="0" w:lastRow="0" w:firstColumn="0" w:lastColumn="0" w:oddVBand="0" w:evenVBand="0" w:oddHBand="0" w:evenHBand="0" w:firstRowFirstColumn="0" w:firstRowLastColumn="0" w:lastRowFirstColumn="0" w:lastRowLastColumn="0"/>
+            </w:pPr>
+            <w:r>
+              <w:t>1.1</w:t>
+            </w:r>
+          </w:p>
+        </w:tc>
+      </w:tr>
+      <w:tr>
+        <w:trPr>
+          <w:cnfStyle w:val="000000100000" w:firstRow="0" w:lastRow="0" w:firstColumn="0" w:lastColumn="0" w:oddVBand="0" w:evenVBand="0" w:oddHBand="1" w:evenHBand="0" w:firstRowFirstColumn="0" w:firstRowLastColumn="0" w:lastRowFirstColumn="0" w:lastRowLastColumn="0"/>
+        </w:trPr>
+        <w:tc>
+          <w:tcPr>
+            <w:cnfStyle w:val="001000000000" w:firstRow="0" w:lastRow="0" w:firstColumn="1" w:lastColumn="0" w:oddVBand="0" w:evenVBand="0" w:oddHBand="0" w:evenHBand="0" w:firstRowFirstColumn="0" w:firstRowLastColumn="0" w:lastRowFirstColumn="0" w:lastRowLastColumn="0"/>
+            <w:tcW w:w="1000" w:type="pct"/>
+            <w:tcBorders>
+              <w:left w:val="none" w:sz="0" w:space="0" w:color="auto"/>
+              <w:right w:val="none" w:sz="0" w:space="0" w:color="auto"/>
+            </w:tcBorders>
+          </w:tcPr>
+          <w:p>
+            <w:r>
+              <w:t>Precondiciones</w:t>
+            </w:r>
+          </w:p>
+        </w:tc>
+        <w:tc>
+          <w:tcPr>
+            <w:tcW w:w="4000" w:type="pct"/>
+            <w:tcBorders>
+              <w:left w:val="none" w:sz="0" w:space="0" w:color="auto"/>
+              <w:right w:val="none" w:sz="0" w:space="0" w:color="auto"/>
+            </w:tcBorders>
+          </w:tcPr>
+          <w:p>
+            <w:pPr>
+              <w:cnfStyle w:val="000000100000" w:firstRow="0" w:lastRow="0" w:firstColumn="0" w:lastColumn="0" w:oddVBand="0" w:evenVBand="0" w:oddHBand="1" w:evenHBand="0" w:firstRowFirstColumn="0" w:firstRowLastColumn="0" w:lastRowFirstColumn="0" w:lastRowLastColumn="0"/>
+            </w:pPr>
+            <w:r>
+              <w:t>Que el usuario se encuentre conectado a su cuenta de tipo restaurante y en la sección de consultar perfil</w:t>
+            </w:r>
+          </w:p>
+        </w:tc>
+      </w:tr>
+      <w:tr>
+        <w:tc>
+          <w:tcPr>
+            <w:cnfStyle w:val="001000000000" w:firstRow="0" w:lastRow="0" w:firstColumn="1" w:lastColumn="0" w:oddVBand="0" w:evenVBand="0" w:oddHBand="0" w:evenHBand="0" w:firstRowFirstColumn="0" w:firstRowLastColumn="0" w:lastRowFirstColumn="0" w:lastRowLastColumn="0"/>
+            <w:tcW w:w="1000" w:type="pct"/>
+          </w:tcPr>
+          <w:p>
+            <w:proofErr w:type="spellStart"/>
+            <w:r>
+              <w:t>Postcondiciones</w:t>
+            </w:r>
+            <w:proofErr w:type="spellEnd"/>
+          </w:p>
+        </w:tc>
+        <w:tc>
+          <w:tcPr>
+            <w:tcW w:w="4000" w:type="pct"/>
+          </w:tcPr>
+          <w:p>
+            <w:pPr>
+              <w:cnfStyle w:val="000000000000" w:firstRow="0" w:lastRow="0" w:firstColumn="0" w:lastColumn="0" w:oddVBand="0" w:evenVBand="0" w:oddHBand="0" w:evenHBand="0" w:firstRowFirstColumn="0" w:firstRowLastColumn="0" w:lastRowFirstColumn="0" w:lastRowLastColumn="0"/>
+            </w:pPr>
+            <w:r>
+              <w:t>N/A</w:t>
+            </w:r>
+          </w:p>
+        </w:tc>
+      </w:tr>
+      <w:tr>
+        <w:trPr>
+          <w:cnfStyle w:val="000000100000" w:firstRow="0" w:lastRow="0" w:firstColumn="0" w:lastColumn="0" w:oddVBand="0" w:evenVBand="0" w:oddHBand="1" w:evenHBand="0" w:firstRowFirstColumn="0" w:firstRowLastColumn="0" w:lastRowFirstColumn="0" w:lastRowLastColumn="0"/>
+        </w:trPr>
+        <w:tc>
+          <w:tcPr>
+            <w:cnfStyle w:val="001000000000" w:firstRow="0" w:lastRow="0" w:firstColumn="1" w:lastColumn="0" w:oddVBand="0" w:evenVBand="0" w:oddHBand="0" w:evenHBand="0" w:firstRowFirstColumn="0" w:firstRowLastColumn="0" w:lastRowFirstColumn="0" w:lastRowLastColumn="0"/>
+            <w:tcW w:w="1000" w:type="pct"/>
+            <w:tcBorders>
+              <w:left w:val="none" w:sz="0" w:space="0" w:color="auto"/>
+              <w:right w:val="none" w:sz="0" w:space="0" w:color="auto"/>
+            </w:tcBorders>
+          </w:tcPr>
+          <w:p>
+            <w:r>
+              <w:t>Pasos (Primarios)</w:t>
+            </w:r>
+          </w:p>
+        </w:tc>
+        <w:tc>
+          <w:tcPr>
+            <w:tcW w:w="4000" w:type="pct"/>
+            <w:tcBorders>
+              <w:left w:val="none" w:sz="0" w:space="0" w:color="auto"/>
+              <w:right w:val="none" w:sz="0" w:space="0" w:color="auto"/>
+            </w:tcBorders>
+          </w:tcPr>
+          <w:p>
+            <w:pPr>
+              <w:pStyle w:val="Prrafodelista"/>
+              <w:numPr>
+                <w:ilvl w:val="0"/>
+                <w:numId w:val="11"/>
+              </w:numPr>
+              <w:spacing w:after="0" w:line="240" w:lineRule="auto"/>
+              <w:cnfStyle w:val="000000100000" w:firstRow="0" w:lastRow="0" w:firstColumn="0" w:lastColumn="0" w:oddVBand="0" w:evenVBand="0" w:oddHBand="1" w:evenHBand="0" w:firstRowFirstColumn="0" w:firstRowLastColumn="0" w:lastRowFirstColumn="0" w:lastRowLastColumn="0"/>
+            </w:pPr>
+            <w:r>
+              <w:t xml:space="preserve">Dar </w:t>
+            </w:r>
+            <w:proofErr w:type="spellStart"/>
+            <w:r>
+              <w:t>click</w:t>
+            </w:r>
+            <w:proofErr w:type="spellEnd"/>
+            <w:r>
+              <w:t xml:space="preserve"> sobre el botón de consultar reservaciones.</w:t>
+            </w:r>
+          </w:p>
+        </w:tc>
+      </w:tr>
+      <w:tr>
+        <w:tc>
+          <w:tcPr>
+            <w:cnfStyle w:val="001000000000" w:firstRow="0" w:lastRow="0" w:firstColumn="1" w:lastColumn="0" w:oddVBand="0" w:evenVBand="0" w:oddHBand="0" w:evenHBand="0" w:firstRowFirstColumn="0" w:firstRowLastColumn="0" w:lastRowFirstColumn="0" w:lastRowLastColumn="0"/>
+            <w:tcW w:w="1000" w:type="pct"/>
+          </w:tcPr>
+          <w:p>
+            <w:r>
+              <w:t>Pasos Alternativos</w:t>
+            </w:r>
+          </w:p>
+        </w:tc>
+        <w:tc>
+          <w:tcPr>
+            <w:tcW w:w="4000" w:type="pct"/>
+          </w:tcPr>
+          <w:p>
+            <w:pPr>
+              <w:cnfStyle w:val="000000000000" w:firstRow="0" w:lastRow="0" w:firstColumn="0" w:lastColumn="0" w:oddVBand="0" w:evenVBand="0" w:oddHBand="0" w:evenHBand="0" w:firstRowFirstColumn="0" w:firstRowLastColumn="0" w:lastRowFirstColumn="0" w:lastRowLastColumn="0"/>
+            </w:pPr>
+            <w:r>
+              <w:t>N/A</w:t>
+            </w:r>
+          </w:p>
+        </w:tc>
+      </w:tr>
+      <w:tr>
+        <w:trPr>
+          <w:cnfStyle w:val="000000100000" w:firstRow="0" w:lastRow="0" w:firstColumn="0" w:lastColumn="0" w:oddVBand="0" w:evenVBand="0" w:oddHBand="1" w:evenHBand="0" w:firstRowFirstColumn="0" w:firstRowLastColumn="0" w:lastRowFirstColumn="0" w:lastRowLastColumn="0"/>
+        </w:trPr>
+        <w:tc>
+          <w:tcPr>
+            <w:cnfStyle w:val="001000000000" w:firstRow="0" w:lastRow="0" w:firstColumn="1" w:lastColumn="0" w:oddVBand="0" w:evenVBand="0" w:oddHBand="0" w:evenHBand="0" w:firstRowFirstColumn="0" w:firstRowLastColumn="0" w:lastRowFirstColumn="0" w:lastRowLastColumn="0"/>
+            <w:tcW w:w="1000" w:type="pct"/>
+            <w:tcBorders>
+              <w:left w:val="none" w:sz="0" w:space="0" w:color="auto"/>
+              <w:right w:val="none" w:sz="0" w:space="0" w:color="auto"/>
+            </w:tcBorders>
+          </w:tcPr>
+          <w:p>
+            <w:r>
+              <w:t>Pasos de Excepción</w:t>
+            </w:r>
+          </w:p>
+        </w:tc>
+        <w:tc>
+          <w:tcPr>
+            <w:tcW w:w="4000" w:type="pct"/>
+            <w:tcBorders>
+              <w:left w:val="none" w:sz="0" w:space="0" w:color="auto"/>
+              <w:right w:val="none" w:sz="0" w:space="0" w:color="auto"/>
+            </w:tcBorders>
+          </w:tcPr>
+          <w:p>
+            <w:pPr>
+              <w:cnfStyle w:val="000000100000" w:firstRow="0" w:lastRow="0" w:firstColumn="0" w:lastColumn="0" w:oddVBand="0" w:evenVBand="0" w:oddHBand="1" w:evenHBand="0" w:firstRowFirstColumn="0" w:firstRowLastColumn="0" w:lastRowFirstColumn="0" w:lastRowLastColumn="0"/>
+            </w:pPr>
+            <w:r>
+              <w:t>N/A</w:t>
+            </w:r>
+          </w:p>
+        </w:tc>
+      </w:tr>
+    </w:tbl>
+    <w:p/>
+    <w:p>
+      <w:pPr>
+        <w:pStyle w:val="Subttulo"/>
+      </w:pPr>
+      <w:bookmarkStart w:id="10" w:name="_Toc379409496"/>
+      <w:r>
+        <w:t>5.0 Consulta de perfil tipo cliente</w:t>
       </w:r>
       <w:bookmarkEnd w:id="10"/>
     </w:p>
@@ -4679,7 +5765,7 @@
               <w:cnfStyle w:val="000000100000" w:firstRow="0" w:lastRow="0" w:firstColumn="0" w:lastColumn="0" w:oddVBand="0" w:evenVBand="0" w:oddHBand="1" w:evenHBand="0" w:firstRowFirstColumn="0" w:firstRowLastColumn="0" w:lastRowFirstColumn="0" w:lastRowLastColumn="0"/>
             </w:pPr>
             <w:r>
-              <w:t xml:space="preserve">Negocio consulta reservaciones </w:t>
+              <w:t>Consulta de perfil tipo cliente</w:t>
             </w:r>
           </w:p>
         </w:tc>
@@ -4705,7 +5791,7 @@
               <w:cnfStyle w:val="000000000000" w:firstRow="0" w:lastRow="0" w:firstColumn="0" w:lastColumn="0" w:oddVBand="0" w:evenVBand="0" w:oddHBand="0" w:evenHBand="0" w:firstRowFirstColumn="0" w:firstRowLastColumn="0" w:lastRowFirstColumn="0" w:lastRowLastColumn="0"/>
             </w:pPr>
             <w:r>
-              <w:t>4.2</w:t>
+              <w:t>5.0</w:t>
             </w:r>
           </w:p>
         </w:tc>
@@ -4742,7 +5828,7 @@
               <w:cnfStyle w:val="000000100000" w:firstRow="0" w:lastRow="0" w:firstColumn="0" w:lastColumn="0" w:oddVBand="0" w:evenVBand="0" w:oddHBand="1" w:evenHBand="0" w:firstRowFirstColumn="0" w:firstRowLastColumn="0" w:lastRowFirstColumn="0" w:lastRowLastColumn="0"/>
             </w:pPr>
             <w:r>
-              <w:t>El usuario de tipo negocio consultara las reservaciones de los usuarios de la aplicación.</w:t>
+              <w:t>El usuario de tipo cliente consulta los datos de su perfil</w:t>
             </w:r>
           </w:p>
         </w:tc>
@@ -4755,7 +5841,15 @@
           </w:tcPr>
           <w:p>
             <w:r>
-              <w:t xml:space="preserve"> Extends / Uses</w:t>
+              <w:t xml:space="preserve"> </w:t>
+            </w:r>
+            <w:proofErr w:type="spellStart"/>
+            <w:r>
+              <w:t>Extends</w:t>
+            </w:r>
+            <w:proofErr w:type="spellEnd"/>
+            <w:r>
+              <w:t xml:space="preserve"> / Uses</w:t>
             </w:r>
           </w:p>
         </w:tc>
@@ -4768,7 +5862,7 @@
               <w:cnfStyle w:val="000000000000" w:firstRow="0" w:lastRow="0" w:firstColumn="0" w:lastColumn="0" w:oddVBand="0" w:evenVBand="0" w:oddHBand="0" w:evenHBand="0" w:firstRowFirstColumn="0" w:firstRowLastColumn="0" w:lastRowFirstColumn="0" w:lastRowLastColumn="0"/>
             </w:pPr>
             <w:r>
-              <w:t>1.1</w:t>
+              <w:t>1.2</w:t>
             </w:r>
           </w:p>
         </w:tc>
@@ -4805,7 +5899,7 @@
               <w:cnfStyle w:val="000000100000" w:firstRow="0" w:lastRow="0" w:firstColumn="0" w:lastColumn="0" w:oddVBand="0" w:evenVBand="0" w:oddHBand="1" w:evenHBand="0" w:firstRowFirstColumn="0" w:firstRowLastColumn="0" w:lastRowFirstColumn="0" w:lastRowLastColumn="0"/>
             </w:pPr>
             <w:r>
-              <w:t>Que el usuario se encuentre conectado a su cuenta de tipo restaurante y en la sección de consultar perfil</w:t>
+              <w:t>Que el usuario se encuentre conectado a su cuenta de tipo cliente.</w:t>
             </w:r>
           </w:p>
         </w:tc>
@@ -4817,9 +5911,11 @@
             <w:tcW w:w="1000" w:type="pct"/>
           </w:tcPr>
           <w:p>
+            <w:proofErr w:type="spellStart"/>
             <w:r>
               <w:t>Postcondiciones</w:t>
             </w:r>
+            <w:proofErr w:type="spellEnd"/>
           </w:p>
         </w:tc>
         <w:tc>
@@ -4868,13 +5964,21 @@
               <w:pStyle w:val="Prrafodelista"/>
               <w:numPr>
                 <w:ilvl w:val="0"/>
-                <w:numId w:val="11"/>
+                <w:numId w:val="14"/>
               </w:numPr>
               <w:spacing w:after="0" w:line="240" w:lineRule="auto"/>
               <w:cnfStyle w:val="000000100000" w:firstRow="0" w:lastRow="0" w:firstColumn="0" w:lastColumn="0" w:oddVBand="0" w:evenVBand="0" w:oddHBand="1" w:evenHBand="0" w:firstRowFirstColumn="0" w:firstRowLastColumn="0" w:lastRowFirstColumn="0" w:lastRowLastColumn="0"/>
             </w:pPr>
             <w:r>
-              <w:t>Dar click sobre el botón de consultar reservaciones.</w:t>
+              <w:t xml:space="preserve">Dar </w:t>
+            </w:r>
+            <w:proofErr w:type="spellStart"/>
+            <w:r>
+              <w:t>click</w:t>
+            </w:r>
+            <w:proofErr w:type="spellEnd"/>
+            <w:r>
+              <w:t xml:space="preserve"> en la pestaña de consulta de perfil.</w:t>
             </w:r>
           </w:p>
         </w:tc>
@@ -4948,9 +6052,9 @@
       <w:pPr>
         <w:pStyle w:val="Subttulo"/>
       </w:pPr>
-      <w:bookmarkStart w:id="11" w:name="_Toc379409496"/>
+      <w:bookmarkStart w:id="11" w:name="_Toc379409497"/>
       <w:r>
-        <w:t>5.0 Consulta de perfil tipo cliente</w:t>
+        <w:t>5.1 Modificar perfil de tipo cliente</w:t>
       </w:r>
       <w:bookmarkEnd w:id="11"/>
     </w:p>
@@ -5004,7 +6108,7 @@
               <w:cnfStyle w:val="000000100000" w:firstRow="0" w:lastRow="0" w:firstColumn="0" w:lastColumn="0" w:oddVBand="0" w:evenVBand="0" w:oddHBand="1" w:evenHBand="0" w:firstRowFirstColumn="0" w:firstRowLastColumn="0" w:lastRowFirstColumn="0" w:lastRowLastColumn="0"/>
             </w:pPr>
             <w:r>
-              <w:t>Consulta de perfil tipo cliente</w:t>
+              <w:t>Modificar perfil de tipo cliente</w:t>
             </w:r>
           </w:p>
         </w:tc>
@@ -5017,6 +6121,7 @@
           </w:tcPr>
           <w:p>
             <w:r>
+              <w:lastRenderedPageBreak/>
               <w:t>ID</w:t>
             </w:r>
           </w:p>
@@ -5030,7 +6135,7 @@
               <w:cnfStyle w:val="000000000000" w:firstRow="0" w:lastRow="0" w:firstColumn="0" w:lastColumn="0" w:oddVBand="0" w:evenVBand="0" w:oddHBand="0" w:evenHBand="0" w:firstRowFirstColumn="0" w:firstRowLastColumn="0" w:lastRowFirstColumn="0" w:lastRowLastColumn="0"/>
             </w:pPr>
             <w:r>
-              <w:t>5.0</w:t>
+              <w:t>5.1</w:t>
             </w:r>
           </w:p>
         </w:tc>
@@ -5067,7 +6172,7 @@
               <w:cnfStyle w:val="000000100000" w:firstRow="0" w:lastRow="0" w:firstColumn="0" w:lastColumn="0" w:oddVBand="0" w:evenVBand="0" w:oddHBand="1" w:evenHBand="0" w:firstRowFirstColumn="0" w:firstRowLastColumn="0" w:lastRowFirstColumn="0" w:lastRowLastColumn="0"/>
             </w:pPr>
             <w:r>
-              <w:t>El usuario de tipo cliente consulta los datos de su perfil</w:t>
+              <w:t>El usuario de tipo cliente modificara los datos de su perfil.</w:t>
             </w:r>
           </w:p>
         </w:tc>
@@ -5080,7 +6185,15 @@
           </w:tcPr>
           <w:p>
             <w:r>
-              <w:t xml:space="preserve"> Extends / Uses</w:t>
+              <w:t xml:space="preserve"> </w:t>
+            </w:r>
+            <w:proofErr w:type="spellStart"/>
+            <w:r>
+              <w:t>Extends</w:t>
+            </w:r>
+            <w:proofErr w:type="spellEnd"/>
+            <w:r>
+              <w:t xml:space="preserve"> / Uses</w:t>
             </w:r>
           </w:p>
         </w:tc>
@@ -5130,7 +6243,7 @@
               <w:cnfStyle w:val="000000100000" w:firstRow="0" w:lastRow="0" w:firstColumn="0" w:lastColumn="0" w:oddVBand="0" w:evenVBand="0" w:oddHBand="1" w:evenHBand="0" w:firstRowFirstColumn="0" w:firstRowLastColumn="0" w:lastRowFirstColumn="0" w:lastRowLastColumn="0"/>
             </w:pPr>
             <w:r>
-              <w:t>Que el usuario se encuentre conectado a su cuenta de tipo cliente.</w:t>
+              <w:t>Que el usuario se encuentre conectado a su cuenta de tipo cliente y en la sección de consultar perfil</w:t>
             </w:r>
           </w:p>
         </w:tc>
@@ -5142,9 +6255,11 @@
             <w:tcW w:w="1000" w:type="pct"/>
           </w:tcPr>
           <w:p>
+            <w:proofErr w:type="spellStart"/>
             <w:r>
               <w:t>Postcondiciones</w:t>
             </w:r>
+            <w:proofErr w:type="spellEnd"/>
           </w:p>
         </w:tc>
         <w:tc>
@@ -5155,9 +6270,6 @@
             <w:pPr>
               <w:cnfStyle w:val="000000000000" w:firstRow="0" w:lastRow="0" w:firstColumn="0" w:lastColumn="0" w:oddVBand="0" w:evenVBand="0" w:oddHBand="0" w:evenHBand="0" w:firstRowFirstColumn="0" w:firstRowLastColumn="0" w:lastRowFirstColumn="0" w:lastRowLastColumn="0"/>
             </w:pPr>
-            <w:r>
-              <w:t>N/A</w:t>
-            </w:r>
           </w:p>
         </w:tc>
       </w:tr>
@@ -5193,13 +6305,63 @@
               <w:pStyle w:val="Prrafodelista"/>
               <w:numPr>
                 <w:ilvl w:val="0"/>
-                <w:numId w:val="14"/>
+                <w:numId w:val="15"/>
               </w:numPr>
               <w:spacing w:after="0" w:line="240" w:lineRule="auto"/>
               <w:cnfStyle w:val="000000100000" w:firstRow="0" w:lastRow="0" w:firstColumn="0" w:lastColumn="0" w:oddVBand="0" w:evenVBand="0" w:oddHBand="1" w:evenHBand="0" w:firstRowFirstColumn="0" w:firstRowLastColumn="0" w:lastRowFirstColumn="0" w:lastRowLastColumn="0"/>
             </w:pPr>
             <w:r>
-              <w:t>Dar click en la pestaña de consulta de perfil.</w:t>
+              <w:t xml:space="preserve">Dar </w:t>
+            </w:r>
+            <w:proofErr w:type="spellStart"/>
+            <w:r>
+              <w:t>click</w:t>
+            </w:r>
+            <w:proofErr w:type="spellEnd"/>
+            <w:r>
+              <w:t xml:space="preserve"> sobre el botón de modificar perfil.</w:t>
+            </w:r>
+          </w:p>
+          <w:p>
+            <w:pPr>
+              <w:pStyle w:val="Prrafodelista"/>
+              <w:numPr>
+                <w:ilvl w:val="0"/>
+                <w:numId w:val="15"/>
+              </w:numPr>
+              <w:spacing w:after="0" w:line="240" w:lineRule="auto"/>
+              <w:cnfStyle w:val="000000100000" w:firstRow="0" w:lastRow="0" w:firstColumn="0" w:lastColumn="0" w:oddVBand="0" w:evenVBand="0" w:oddHBand="1" w:evenHBand="0" w:firstRowFirstColumn="0" w:firstRowLastColumn="0" w:lastRowFirstColumn="0" w:lastRowLastColumn="0"/>
+            </w:pPr>
+            <w:r>
+              <w:t xml:space="preserve">Modificar los campos que se </w:t>
+            </w:r>
+            <w:r>
+              <w:t>desean de la información del perfil</w:t>
+            </w:r>
+            <w:r>
+              <w:t>.</w:t>
+            </w:r>
+          </w:p>
+          <w:p>
+            <w:pPr>
+              <w:pStyle w:val="Prrafodelista"/>
+              <w:numPr>
+                <w:ilvl w:val="0"/>
+                <w:numId w:val="15"/>
+              </w:numPr>
+              <w:spacing w:after="0" w:line="240" w:lineRule="auto"/>
+              <w:cnfStyle w:val="000000100000" w:firstRow="0" w:lastRow="0" w:firstColumn="0" w:lastColumn="0" w:oddVBand="0" w:evenVBand="0" w:oddHBand="1" w:evenHBand="0" w:firstRowFirstColumn="0" w:firstRowLastColumn="0" w:lastRowFirstColumn="0" w:lastRowLastColumn="0"/>
+            </w:pPr>
+            <w:r>
+              <w:t xml:space="preserve">Dar </w:t>
+            </w:r>
+            <w:proofErr w:type="spellStart"/>
+            <w:r>
+              <w:t>click</w:t>
+            </w:r>
+            <w:proofErr w:type="spellEnd"/>
+            <w:r>
+              <w:t xml:space="preserve"> sobre el botón de guardar.</w:t>
             </w:r>
           </w:p>
         </w:tc>
@@ -5262,7 +6424,7 @@
               <w:cnfStyle w:val="000000100000" w:firstRow="0" w:lastRow="0" w:firstColumn="0" w:lastColumn="0" w:oddVBand="0" w:evenVBand="0" w:oddHBand="1" w:evenHBand="0" w:firstRowFirstColumn="0" w:firstRowLastColumn="0" w:lastRowFirstColumn="0" w:lastRowLastColumn="0"/>
             </w:pPr>
             <w:r>
-              <w:t>N/A</w:t>
+              <w:t>En caso de que se deje vacío Y/o un campo se llene con datos incorrectos se desplegara un mensaje de error mencionando cual fue el error y no se podrá avanzar hasta que se llene correctamente la forma de perfil de tipo cliente.</w:t>
             </w:r>
           </w:p>
         </w:tc>
@@ -5273,9 +6435,9 @@
       <w:pPr>
         <w:pStyle w:val="Subttulo"/>
       </w:pPr>
-      <w:bookmarkStart w:id="12" w:name="_Toc379409497"/>
+      <w:bookmarkStart w:id="12" w:name="_Toc379409498"/>
       <w:r>
-        <w:t>5.1 Modificar perfil de tipo cliente</w:t>
+        <w:t>5.2 Cliente consulta reservaciones</w:t>
       </w:r>
       <w:bookmarkEnd w:id="12"/>
     </w:p>
@@ -5329,7 +6491,7 @@
               <w:cnfStyle w:val="000000100000" w:firstRow="0" w:lastRow="0" w:firstColumn="0" w:lastColumn="0" w:oddVBand="0" w:evenVBand="0" w:oddHBand="1" w:evenHBand="0" w:firstRowFirstColumn="0" w:firstRowLastColumn="0" w:lastRowFirstColumn="0" w:lastRowLastColumn="0"/>
             </w:pPr>
             <w:r>
-              <w:t>Modificar perfil de tipo cliente</w:t>
+              <w:t xml:space="preserve">Cliente consulta reservaciones </w:t>
             </w:r>
           </w:p>
         </w:tc>
@@ -5342,7 +6504,6 @@
           </w:tcPr>
           <w:p>
             <w:r>
-              <w:lastRenderedPageBreak/>
               <w:t>ID</w:t>
             </w:r>
           </w:p>
@@ -5356,7 +6517,7 @@
               <w:cnfStyle w:val="000000000000" w:firstRow="0" w:lastRow="0" w:firstColumn="0" w:lastColumn="0" w:oddVBand="0" w:evenVBand="0" w:oddHBand="0" w:evenHBand="0" w:firstRowFirstColumn="0" w:firstRowLastColumn="0" w:lastRowFirstColumn="0" w:lastRowLastColumn="0"/>
             </w:pPr>
             <w:r>
-              <w:t>5.1</w:t>
+              <w:t>5.2</w:t>
             </w:r>
           </w:p>
         </w:tc>
@@ -5393,7 +6554,7 @@
               <w:cnfStyle w:val="000000100000" w:firstRow="0" w:lastRow="0" w:firstColumn="0" w:lastColumn="0" w:oddVBand="0" w:evenVBand="0" w:oddHBand="1" w:evenHBand="0" w:firstRowFirstColumn="0" w:firstRowLastColumn="0" w:lastRowFirstColumn="0" w:lastRowLastColumn="0"/>
             </w:pPr>
             <w:r>
-              <w:t>El usuario de tipo cliente modificara los datos de su perfil.</w:t>
+              <w:t>El usuario de tipo cliente consulta las reservaciones que ha realizado y las que tiene próximas a la fecha y hora en la que se encuentra consultando.</w:t>
             </w:r>
           </w:p>
         </w:tc>
@@ -5406,7 +6567,15 @@
           </w:tcPr>
           <w:p>
             <w:r>
-              <w:t xml:space="preserve"> Extends / Uses</w:t>
+              <w:t xml:space="preserve"> </w:t>
+            </w:r>
+            <w:proofErr w:type="spellStart"/>
+            <w:r>
+              <w:t>Extends</w:t>
+            </w:r>
+            <w:proofErr w:type="spellEnd"/>
+            <w:r>
+              <w:t xml:space="preserve"> / Uses</w:t>
             </w:r>
           </w:p>
         </w:tc>
@@ -5468,9 +6637,11 @@
             <w:tcW w:w="1000" w:type="pct"/>
           </w:tcPr>
           <w:p>
+            <w:proofErr w:type="spellStart"/>
             <w:r>
               <w:t>Postcondiciones</w:t>
             </w:r>
+            <w:proofErr w:type="spellEnd"/>
           </w:p>
         </w:tc>
         <w:tc>
@@ -5481,6 +6652,9 @@
             <w:pPr>
               <w:cnfStyle w:val="000000000000" w:firstRow="0" w:lastRow="0" w:firstColumn="0" w:lastColumn="0" w:oddVBand="0" w:evenVBand="0" w:oddHBand="0" w:evenHBand="0" w:firstRowFirstColumn="0" w:firstRowLastColumn="0" w:lastRowFirstColumn="0" w:lastRowLastColumn="0"/>
             </w:pPr>
+            <w:r>
+              <w:t>N/A</w:t>
+            </w:r>
           </w:p>
         </w:tc>
       </w:tr>
@@ -5516,47 +6690,21 @@
               <w:pStyle w:val="Prrafodelista"/>
               <w:numPr>
                 <w:ilvl w:val="0"/>
-                <w:numId w:val="15"/>
+                <w:numId w:val="16"/>
               </w:numPr>
               <w:spacing w:after="0" w:line="240" w:lineRule="auto"/>
               <w:cnfStyle w:val="000000100000" w:firstRow="0" w:lastRow="0" w:firstColumn="0" w:lastColumn="0" w:oddVBand="0" w:evenVBand="0" w:oddHBand="1" w:evenHBand="0" w:firstRowFirstColumn="0" w:firstRowLastColumn="0" w:lastRowFirstColumn="0" w:lastRowLastColumn="0"/>
             </w:pPr>
             <w:r>
-              <w:t>Dar click sobre el botón de modificar perfil.</w:t>
-            </w:r>
-          </w:p>
-          <w:p>
-            <w:pPr>
-              <w:pStyle w:val="Prrafodelista"/>
-              <w:numPr>
-                <w:ilvl w:val="0"/>
-                <w:numId w:val="15"/>
-              </w:numPr>
-              <w:spacing w:after="0" w:line="240" w:lineRule="auto"/>
-              <w:cnfStyle w:val="000000100000" w:firstRow="0" w:lastRow="0" w:firstColumn="0" w:lastColumn="0" w:oddVBand="0" w:evenVBand="0" w:oddHBand="1" w:evenHBand="0" w:firstRowFirstColumn="0" w:firstRowLastColumn="0" w:lastRowFirstColumn="0" w:lastRowLastColumn="0"/>
-            </w:pPr>
-            <w:r>
-              <w:t xml:space="preserve">Modificar los campos que se </w:t>
-            </w:r>
-            <w:r>
-              <w:t>desean de la información del perfil</w:t>
-            </w:r>
-            <w:r>
-              <w:t>.</w:t>
-            </w:r>
-          </w:p>
-          <w:p>
-            <w:pPr>
-              <w:pStyle w:val="Prrafodelista"/>
-              <w:numPr>
-                <w:ilvl w:val="0"/>
-                <w:numId w:val="15"/>
-              </w:numPr>
-              <w:spacing w:after="0" w:line="240" w:lineRule="auto"/>
-              <w:cnfStyle w:val="000000100000" w:firstRow="0" w:lastRow="0" w:firstColumn="0" w:lastColumn="0" w:oddVBand="0" w:evenVBand="0" w:oddHBand="1" w:evenHBand="0" w:firstRowFirstColumn="0" w:firstRowLastColumn="0" w:lastRowFirstColumn="0" w:lastRowLastColumn="0"/>
-            </w:pPr>
-            <w:r>
-              <w:t>Dar click sobre el botón de guardar.</w:t>
+              <w:t xml:space="preserve">Dar </w:t>
+            </w:r>
+            <w:proofErr w:type="spellStart"/>
+            <w:r>
+              <w:t>click</w:t>
+            </w:r>
+            <w:proofErr w:type="spellEnd"/>
+            <w:r>
+              <w:t xml:space="preserve"> sobre el botón de consultar reservaciones.</w:t>
             </w:r>
           </w:p>
         </w:tc>
@@ -5619,20 +6767,19 @@
               <w:cnfStyle w:val="000000100000" w:firstRow="0" w:lastRow="0" w:firstColumn="0" w:lastColumn="0" w:oddVBand="0" w:evenVBand="0" w:oddHBand="1" w:evenHBand="0" w:firstRowFirstColumn="0" w:firstRowLastColumn="0" w:lastRowFirstColumn="0" w:lastRowLastColumn="0"/>
             </w:pPr>
             <w:r>
-              <w:t>En caso de que se deje vacío Y/o un campo se llene con datos incorrectos se desplegara un mensaje de error mencionando cual fue el error y no se podrá avanzar hasta que se llene correctamente la forma de perfil de tipo cliente.</w:t>
+              <w:t>N/A</w:t>
             </w:r>
           </w:p>
         </w:tc>
       </w:tr>
     </w:tbl>
-    <w:p/>
     <w:p>
       <w:pPr>
         <w:pStyle w:val="Subttulo"/>
       </w:pPr>
-      <w:bookmarkStart w:id="13" w:name="_Toc379409498"/>
+      <w:bookmarkStart w:id="13" w:name="_Toc379409499"/>
       <w:r>
-        <w:t>5.2 Cliente consulta reservaciones</w:t>
+        <w:t>5.3 Cliente cancelación reservaciones</w:t>
       </w:r>
       <w:bookmarkEnd w:id="13"/>
     </w:p>
@@ -5686,7 +6833,7 @@
               <w:cnfStyle w:val="000000100000" w:firstRow="0" w:lastRow="0" w:firstColumn="0" w:lastColumn="0" w:oddVBand="0" w:evenVBand="0" w:oddHBand="1" w:evenHBand="0" w:firstRowFirstColumn="0" w:firstRowLastColumn="0" w:lastRowFirstColumn="0" w:lastRowLastColumn="0"/>
             </w:pPr>
             <w:r>
-              <w:t xml:space="preserve">Cliente consulta reservaciones </w:t>
+              <w:t xml:space="preserve">Cliente cancelación reservaciones </w:t>
             </w:r>
           </w:p>
         </w:tc>
@@ -5712,7 +6859,7 @@
               <w:cnfStyle w:val="000000000000" w:firstRow="0" w:lastRow="0" w:firstColumn="0" w:lastColumn="0" w:oddVBand="0" w:evenVBand="0" w:oddHBand="0" w:evenHBand="0" w:firstRowFirstColumn="0" w:firstRowLastColumn="0" w:lastRowFirstColumn="0" w:lastRowLastColumn="0"/>
             </w:pPr>
             <w:r>
-              <w:t>5.2</w:t>
+              <w:t>5.3</w:t>
             </w:r>
           </w:p>
         </w:tc>
@@ -5749,7 +6896,7 @@
               <w:cnfStyle w:val="000000100000" w:firstRow="0" w:lastRow="0" w:firstColumn="0" w:lastColumn="0" w:oddVBand="0" w:evenVBand="0" w:oddHBand="1" w:evenHBand="0" w:firstRowFirstColumn="0" w:firstRowLastColumn="0" w:lastRowFirstColumn="0" w:lastRowLastColumn="0"/>
             </w:pPr>
             <w:r>
-              <w:t>El usuario de tipo cliente consulta las reservaciones que ha realizado y las que tiene próximas a la fecha y hora en la que se encuentra consultando.</w:t>
+              <w:t xml:space="preserve">El usuario de tipo cliente cancela una reservación que previamente realizo. </w:t>
             </w:r>
           </w:p>
         </w:tc>
@@ -5762,7 +6909,16 @@
           </w:tcPr>
           <w:p>
             <w:r>
-              <w:t xml:space="preserve"> Extends / Uses</w:t>
+              <w:lastRenderedPageBreak/>
+              <w:t xml:space="preserve"> </w:t>
+            </w:r>
+            <w:proofErr w:type="spellStart"/>
+            <w:r>
+              <w:t>Extends</w:t>
+            </w:r>
+            <w:proofErr w:type="spellEnd"/>
+            <w:r>
+              <w:t xml:space="preserve"> / Uses</w:t>
             </w:r>
           </w:p>
         </w:tc>
@@ -5809,10 +6965,41 @@
           </w:tcPr>
           <w:p>
             <w:pPr>
+              <w:pStyle w:val="Prrafodelista"/>
+              <w:numPr>
+                <w:ilvl w:val="0"/>
+                <w:numId w:val="18"/>
+              </w:numPr>
               <w:cnfStyle w:val="000000100000" w:firstRow="0" w:lastRow="0" w:firstColumn="0" w:lastColumn="0" w:oddVBand="0" w:evenVBand="0" w:oddHBand="1" w:evenHBand="0" w:firstRowFirstColumn="0" w:firstRowLastColumn="0" w:lastRowFirstColumn="0" w:lastRowLastColumn="0"/>
             </w:pPr>
             <w:r>
-              <w:t>Que el usuario se encuentre conectado a su cuenta de tipo cliente y en la sección de consultar perfil</w:t>
+              <w:t>Que el usuario se encuentre conectado a su cuenta de tipo cliente y en la sección de consultar perfil.</w:t>
+            </w:r>
+          </w:p>
+          <w:p>
+            <w:pPr>
+              <w:pStyle w:val="Prrafodelista"/>
+              <w:numPr>
+                <w:ilvl w:val="0"/>
+                <w:numId w:val="18"/>
+              </w:numPr>
+              <w:cnfStyle w:val="000000100000" w:firstRow="0" w:lastRow="0" w:firstColumn="0" w:lastColumn="0" w:oddVBand="0" w:evenVBand="0" w:oddHBand="1" w:evenHBand="0" w:firstRowFirstColumn="0" w:firstRowLastColumn="0" w:lastRowFirstColumn="0" w:lastRowLastColumn="0"/>
+            </w:pPr>
+            <w:r>
+              <w:t>Que tenga mínimo una reservación próxima a la fecha de consulta.</w:t>
+            </w:r>
+          </w:p>
+          <w:p>
+            <w:pPr>
+              <w:pStyle w:val="Prrafodelista"/>
+              <w:numPr>
+                <w:ilvl w:val="0"/>
+                <w:numId w:val="18"/>
+              </w:numPr>
+              <w:cnfStyle w:val="000000100000" w:firstRow="0" w:lastRow="0" w:firstColumn="0" w:lastColumn="0" w:oddVBand="0" w:evenVBand="0" w:oddHBand="1" w:evenHBand="0" w:firstRowFirstColumn="0" w:firstRowLastColumn="0" w:lastRowFirstColumn="0" w:lastRowLastColumn="0"/>
+            </w:pPr>
+            <w:r>
+              <w:t xml:space="preserve">Que la fecha de la reservación se encuentre registrada mínimo a dos horas de la hora en la que se quiere realizar la cancelación. </w:t>
             </w:r>
           </w:p>
         </w:tc>
@@ -5824,9 +7011,11 @@
             <w:tcW w:w="1000" w:type="pct"/>
           </w:tcPr>
           <w:p>
+            <w:proofErr w:type="spellStart"/>
             <w:r>
               <w:t>Postcondiciones</w:t>
             </w:r>
+            <w:proofErr w:type="spellEnd"/>
           </w:p>
         </w:tc>
         <w:tc>
@@ -5875,13 +7064,43 @@
               <w:pStyle w:val="Prrafodelista"/>
               <w:numPr>
                 <w:ilvl w:val="0"/>
-                <w:numId w:val="16"/>
+                <w:numId w:val="17"/>
               </w:numPr>
               <w:spacing w:after="0" w:line="240" w:lineRule="auto"/>
               <w:cnfStyle w:val="000000100000" w:firstRow="0" w:lastRow="0" w:firstColumn="0" w:lastColumn="0" w:oddVBand="0" w:evenVBand="0" w:oddHBand="1" w:evenHBand="0" w:firstRowFirstColumn="0" w:firstRowLastColumn="0" w:lastRowFirstColumn="0" w:lastRowLastColumn="0"/>
             </w:pPr>
             <w:r>
-              <w:t>Dar click sobre el botón de consultar reservaciones.</w:t>
+              <w:t xml:space="preserve">Dar </w:t>
+            </w:r>
+            <w:proofErr w:type="spellStart"/>
+            <w:r>
+              <w:t>click</w:t>
+            </w:r>
+            <w:proofErr w:type="spellEnd"/>
+            <w:r>
+              <w:t xml:space="preserve"> sobre el botón de consultar reservaciones.</w:t>
+            </w:r>
+          </w:p>
+          <w:p>
+            <w:pPr>
+              <w:pStyle w:val="Prrafodelista"/>
+              <w:numPr>
+                <w:ilvl w:val="0"/>
+                <w:numId w:val="17"/>
+              </w:numPr>
+              <w:spacing w:after="0" w:line="240" w:lineRule="auto"/>
+              <w:cnfStyle w:val="000000100000" w:firstRow="0" w:lastRow="0" w:firstColumn="0" w:lastColumn="0" w:oddVBand="0" w:evenVBand="0" w:oddHBand="1" w:evenHBand="0" w:firstRowFirstColumn="0" w:firstRowLastColumn="0" w:lastRowFirstColumn="0" w:lastRowLastColumn="0"/>
+            </w:pPr>
+            <w:r>
+              <w:t xml:space="preserve">Dar </w:t>
+            </w:r>
+            <w:proofErr w:type="spellStart"/>
+            <w:r>
+              <w:t>click</w:t>
+            </w:r>
+            <w:proofErr w:type="spellEnd"/>
+            <w:r>
+              <w:t xml:space="preserve"> sobre el botón que se encuentre al lado derecho de la reservación que se desea cancelar.(En dado caso que la reservación no sea apta para cancelar el botón estará deshabilitado)</w:t>
             </w:r>
           </w:p>
         </w:tc>
@@ -5950,13 +7169,14 @@
         </w:tc>
       </w:tr>
     </w:tbl>
+    <w:p/>
     <w:p>
       <w:pPr>
         <w:pStyle w:val="Subttulo"/>
       </w:pPr>
-      <w:bookmarkStart w:id="14" w:name="_Toc379409499"/>
+      <w:bookmarkStart w:id="14" w:name="_Toc379409500"/>
       <w:r>
-        <w:t>5.3 Cliente cancelación reservaciones</w:t>
+        <w:t>6.0 Comentar sobre un restaurante.</w:t>
       </w:r>
       <w:bookmarkEnd w:id="14"/>
     </w:p>
@@ -6010,7 +7230,7 @@
               <w:cnfStyle w:val="000000100000" w:firstRow="0" w:lastRow="0" w:firstColumn="0" w:lastColumn="0" w:oddVBand="0" w:evenVBand="0" w:oddHBand="1" w:evenHBand="0" w:firstRowFirstColumn="0" w:firstRowLastColumn="0" w:lastRowFirstColumn="0" w:lastRowLastColumn="0"/>
             </w:pPr>
             <w:r>
-              <w:t xml:space="preserve">Cliente cancelación reservaciones </w:t>
+              <w:t>Comentar sobre un restaurante.</w:t>
             </w:r>
           </w:p>
         </w:tc>
@@ -6036,7 +7256,7 @@
               <w:cnfStyle w:val="000000000000" w:firstRow="0" w:lastRow="0" w:firstColumn="0" w:lastColumn="0" w:oddVBand="0" w:evenVBand="0" w:oddHBand="0" w:evenHBand="0" w:firstRowFirstColumn="0" w:firstRowLastColumn="0" w:lastRowFirstColumn="0" w:lastRowLastColumn="0"/>
             </w:pPr>
             <w:r>
-              <w:t>5.3</w:t>
+              <w:t>6.0</w:t>
             </w:r>
           </w:p>
         </w:tc>
@@ -6073,7 +7293,7 @@
               <w:cnfStyle w:val="000000100000" w:firstRow="0" w:lastRow="0" w:firstColumn="0" w:lastColumn="0" w:oddVBand="0" w:evenVBand="0" w:oddHBand="1" w:evenHBand="0" w:firstRowFirstColumn="0" w:firstRowLastColumn="0" w:lastRowFirstColumn="0" w:lastRowLastColumn="0"/>
             </w:pPr>
             <w:r>
-              <w:t xml:space="preserve">El usuario de tipo cliente cancela una reservación que previamente realizo. </w:t>
+              <w:t>Un usuario de tipo cliente comentara su punto de vista sobre un restaurante.</w:t>
             </w:r>
           </w:p>
         </w:tc>
@@ -6086,8 +7306,15 @@
           </w:tcPr>
           <w:p>
             <w:r>
-              <w:lastRenderedPageBreak/>
-              <w:t xml:space="preserve"> Extends / Uses</w:t>
+              <w:t xml:space="preserve"> </w:t>
+            </w:r>
+            <w:proofErr w:type="spellStart"/>
+            <w:r>
+              <w:t>Extends</w:t>
+            </w:r>
+            <w:proofErr w:type="spellEnd"/>
+            <w:r>
+              <w:t xml:space="preserve"> / Uses</w:t>
             </w:r>
           </w:p>
         </w:tc>
@@ -6100,7 +7327,7 @@
               <w:cnfStyle w:val="000000000000" w:firstRow="0" w:lastRow="0" w:firstColumn="0" w:lastColumn="0" w:oddVBand="0" w:evenVBand="0" w:oddHBand="0" w:evenHBand="0" w:firstRowFirstColumn="0" w:firstRowLastColumn="0" w:lastRowFirstColumn="0" w:lastRowLastColumn="0"/>
             </w:pPr>
             <w:r>
-              <w:t>1.2</w:t>
+              <w:t>3.0</w:t>
             </w:r>
           </w:p>
         </w:tc>
@@ -6134,41 +7361,24 @@
           </w:tcPr>
           <w:p>
             <w:pPr>
-              <w:pStyle w:val="Prrafodelista"/>
-              <w:numPr>
-                <w:ilvl w:val="0"/>
-                <w:numId w:val="18"/>
-              </w:numPr>
               <w:cnfStyle w:val="000000100000" w:firstRow="0" w:lastRow="0" w:firstColumn="0" w:lastColumn="0" w:oddVBand="0" w:evenVBand="0" w:oddHBand="1" w:evenHBand="0" w:firstRowFirstColumn="0" w:firstRowLastColumn="0" w:lastRowFirstColumn="0" w:lastRowLastColumn="0"/>
             </w:pPr>
             <w:r>
-              <w:t>Que el usuario se encuentre conectado a su cuenta de tipo cliente y en la sección de consultar perfil.</w:t>
-            </w:r>
-          </w:p>
-          <w:p>
-            <w:pPr>
-              <w:pStyle w:val="Prrafodelista"/>
-              <w:numPr>
-                <w:ilvl w:val="0"/>
-                <w:numId w:val="18"/>
-              </w:numPr>
+              <w:t>Que el usuario se encuentre conectado a su cuenta de tipo cliente</w:t>
+            </w:r>
+            <w:r>
+              <w:t>.</w:t>
+            </w:r>
+          </w:p>
+          <w:p>
+            <w:pPr>
               <w:cnfStyle w:val="000000100000" w:firstRow="0" w:lastRow="0" w:firstColumn="0" w:lastColumn="0" w:oddVBand="0" w:evenVBand="0" w:oddHBand="1" w:evenHBand="0" w:firstRowFirstColumn="0" w:firstRowLastColumn="0" w:lastRowFirstColumn="0" w:lastRowLastColumn="0"/>
             </w:pPr>
             <w:r>
-              <w:t>Que tenga mínimo una reservación próxima a la fecha de consulta.</w:t>
-            </w:r>
-          </w:p>
-          <w:p>
-            <w:pPr>
-              <w:pStyle w:val="Prrafodelista"/>
-              <w:numPr>
-                <w:ilvl w:val="0"/>
-                <w:numId w:val="18"/>
-              </w:numPr>
-              <w:cnfStyle w:val="000000100000" w:firstRow="0" w:lastRow="0" w:firstColumn="0" w:lastColumn="0" w:oddVBand="0" w:evenVBand="0" w:oddHBand="1" w:evenHBand="0" w:firstRowFirstColumn="0" w:firstRowLastColumn="0" w:lastRowFirstColumn="0" w:lastRowLastColumn="0"/>
-            </w:pPr>
-            <w:r>
-              <w:t xml:space="preserve">Que la fecha de la reservación se encuentre registrada mínimo a dos horas de la hora en la que se quiere realizar la cancelación. </w:t>
+              <w:t>Que se encuentre en la sección de detalle restaurante del cual quiere realizar su comentario.</w:t>
+            </w:r>
+            <w:r>
+              <w:t xml:space="preserve"> </w:t>
             </w:r>
           </w:p>
         </w:tc>
@@ -6180,362 +7390,11 @@
             <w:tcW w:w="1000" w:type="pct"/>
           </w:tcPr>
           <w:p>
+            <w:proofErr w:type="spellStart"/>
             <w:r>
               <w:t>Postcondiciones</w:t>
             </w:r>
-          </w:p>
-        </w:tc>
-        <w:tc>
-          <w:tcPr>
-            <w:tcW w:w="4000" w:type="pct"/>
-          </w:tcPr>
-          <w:p>
-            <w:pPr>
-              <w:cnfStyle w:val="000000000000" w:firstRow="0" w:lastRow="0" w:firstColumn="0" w:lastColumn="0" w:oddVBand="0" w:evenVBand="0" w:oddHBand="0" w:evenHBand="0" w:firstRowFirstColumn="0" w:firstRowLastColumn="0" w:lastRowFirstColumn="0" w:lastRowLastColumn="0"/>
-            </w:pPr>
-            <w:r>
-              <w:t>N/A</w:t>
-            </w:r>
-          </w:p>
-        </w:tc>
-      </w:tr>
-      <w:tr>
-        <w:trPr>
-          <w:cnfStyle w:val="000000100000" w:firstRow="0" w:lastRow="0" w:firstColumn="0" w:lastColumn="0" w:oddVBand="0" w:evenVBand="0" w:oddHBand="1" w:evenHBand="0" w:firstRowFirstColumn="0" w:firstRowLastColumn="0" w:lastRowFirstColumn="0" w:lastRowLastColumn="0"/>
-        </w:trPr>
-        <w:tc>
-          <w:tcPr>
-            <w:cnfStyle w:val="001000000000" w:firstRow="0" w:lastRow="0" w:firstColumn="1" w:lastColumn="0" w:oddVBand="0" w:evenVBand="0" w:oddHBand="0" w:evenHBand="0" w:firstRowFirstColumn="0" w:firstRowLastColumn="0" w:lastRowFirstColumn="0" w:lastRowLastColumn="0"/>
-            <w:tcW w:w="1000" w:type="pct"/>
-            <w:tcBorders>
-              <w:left w:val="none" w:sz="0" w:space="0" w:color="auto"/>
-              <w:right w:val="none" w:sz="0" w:space="0" w:color="auto"/>
-            </w:tcBorders>
-          </w:tcPr>
-          <w:p>
-            <w:r>
-              <w:t>Pasos (Primarios)</w:t>
-            </w:r>
-          </w:p>
-        </w:tc>
-        <w:tc>
-          <w:tcPr>
-            <w:tcW w:w="4000" w:type="pct"/>
-            <w:tcBorders>
-              <w:left w:val="none" w:sz="0" w:space="0" w:color="auto"/>
-              <w:right w:val="none" w:sz="0" w:space="0" w:color="auto"/>
-            </w:tcBorders>
-          </w:tcPr>
-          <w:p>
-            <w:pPr>
-              <w:pStyle w:val="Prrafodelista"/>
-              <w:numPr>
-                <w:ilvl w:val="0"/>
-                <w:numId w:val="17"/>
-              </w:numPr>
-              <w:spacing w:after="0" w:line="240" w:lineRule="auto"/>
-              <w:cnfStyle w:val="000000100000" w:firstRow="0" w:lastRow="0" w:firstColumn="0" w:lastColumn="0" w:oddVBand="0" w:evenVBand="0" w:oddHBand="1" w:evenHBand="0" w:firstRowFirstColumn="0" w:firstRowLastColumn="0" w:lastRowFirstColumn="0" w:lastRowLastColumn="0"/>
-            </w:pPr>
-            <w:r>
-              <w:t>Dar click sobre el botón de consultar reservaciones.</w:t>
-            </w:r>
-          </w:p>
-          <w:p>
-            <w:pPr>
-              <w:pStyle w:val="Prrafodelista"/>
-              <w:numPr>
-                <w:ilvl w:val="0"/>
-                <w:numId w:val="17"/>
-              </w:numPr>
-              <w:spacing w:after="0" w:line="240" w:lineRule="auto"/>
-              <w:cnfStyle w:val="000000100000" w:firstRow="0" w:lastRow="0" w:firstColumn="0" w:lastColumn="0" w:oddVBand="0" w:evenVBand="0" w:oddHBand="1" w:evenHBand="0" w:firstRowFirstColumn="0" w:firstRowLastColumn="0" w:lastRowFirstColumn="0" w:lastRowLastColumn="0"/>
-            </w:pPr>
-            <w:r>
-              <w:t>Dar click sobre el botón que se encuentre al lado derecho de la reservación que se desea cancelar.(En dado caso que la reservación no sea apta para cancelar el botón estará deshabilitado)</w:t>
-            </w:r>
-          </w:p>
-        </w:tc>
-      </w:tr>
-      <w:tr>
-        <w:tc>
-          <w:tcPr>
-            <w:cnfStyle w:val="001000000000" w:firstRow="0" w:lastRow="0" w:firstColumn="1" w:lastColumn="0" w:oddVBand="0" w:evenVBand="0" w:oddHBand="0" w:evenHBand="0" w:firstRowFirstColumn="0" w:firstRowLastColumn="0" w:lastRowFirstColumn="0" w:lastRowLastColumn="0"/>
-            <w:tcW w:w="1000" w:type="pct"/>
-          </w:tcPr>
-          <w:p>
-            <w:r>
-              <w:t>Pasos Alternativos</w:t>
-            </w:r>
-          </w:p>
-        </w:tc>
-        <w:tc>
-          <w:tcPr>
-            <w:tcW w:w="4000" w:type="pct"/>
-          </w:tcPr>
-          <w:p>
-            <w:pPr>
-              <w:cnfStyle w:val="000000000000" w:firstRow="0" w:lastRow="0" w:firstColumn="0" w:lastColumn="0" w:oddVBand="0" w:evenVBand="0" w:oddHBand="0" w:evenHBand="0" w:firstRowFirstColumn="0" w:firstRowLastColumn="0" w:lastRowFirstColumn="0" w:lastRowLastColumn="0"/>
-            </w:pPr>
-            <w:r>
-              <w:t>N/A</w:t>
-            </w:r>
-          </w:p>
-        </w:tc>
-      </w:tr>
-      <w:tr>
-        <w:trPr>
-          <w:cnfStyle w:val="000000100000" w:firstRow="0" w:lastRow="0" w:firstColumn="0" w:lastColumn="0" w:oddVBand="0" w:evenVBand="0" w:oddHBand="1" w:evenHBand="0" w:firstRowFirstColumn="0" w:firstRowLastColumn="0" w:lastRowFirstColumn="0" w:lastRowLastColumn="0"/>
-        </w:trPr>
-        <w:tc>
-          <w:tcPr>
-            <w:cnfStyle w:val="001000000000" w:firstRow="0" w:lastRow="0" w:firstColumn="1" w:lastColumn="0" w:oddVBand="0" w:evenVBand="0" w:oddHBand="0" w:evenHBand="0" w:firstRowFirstColumn="0" w:firstRowLastColumn="0" w:lastRowFirstColumn="0" w:lastRowLastColumn="0"/>
-            <w:tcW w:w="1000" w:type="pct"/>
-            <w:tcBorders>
-              <w:left w:val="none" w:sz="0" w:space="0" w:color="auto"/>
-              <w:right w:val="none" w:sz="0" w:space="0" w:color="auto"/>
-            </w:tcBorders>
-          </w:tcPr>
-          <w:p>
-            <w:r>
-              <w:t>Pasos de Excepción</w:t>
-            </w:r>
-          </w:p>
-        </w:tc>
-        <w:tc>
-          <w:tcPr>
-            <w:tcW w:w="4000" w:type="pct"/>
-            <w:tcBorders>
-              <w:left w:val="none" w:sz="0" w:space="0" w:color="auto"/>
-              <w:right w:val="none" w:sz="0" w:space="0" w:color="auto"/>
-            </w:tcBorders>
-          </w:tcPr>
-          <w:p>
-            <w:pPr>
-              <w:cnfStyle w:val="000000100000" w:firstRow="0" w:lastRow="0" w:firstColumn="0" w:lastColumn="0" w:oddVBand="0" w:evenVBand="0" w:oddHBand="1" w:evenHBand="0" w:firstRowFirstColumn="0" w:firstRowLastColumn="0" w:lastRowFirstColumn="0" w:lastRowLastColumn="0"/>
-            </w:pPr>
-            <w:r>
-              <w:t>N/A</w:t>
-            </w:r>
-          </w:p>
-        </w:tc>
-      </w:tr>
-    </w:tbl>
-    <w:p/>
-    <w:p>
-      <w:pPr>
-        <w:pStyle w:val="Subttulo"/>
-      </w:pPr>
-      <w:bookmarkStart w:id="15" w:name="_Toc379409500"/>
-      <w:r>
-        <w:t>6.0 Comentar sobre un restaurante.</w:t>
-      </w:r>
-      <w:bookmarkEnd w:id="15"/>
-    </w:p>
-    <w:tbl>
-      <w:tblPr>
-        <w:tblStyle w:val="Sombreadoclaro"/>
-        <w:tblW w:w="5000" w:type="pct"/>
-        <w:tblBorders>
-          <w:top w:val="single" w:sz="4" w:space="0" w:color="auto"/>
-          <w:left w:val="single" w:sz="4" w:space="0" w:color="auto"/>
-          <w:bottom w:val="single" w:sz="4" w:space="0" w:color="auto"/>
-          <w:right w:val="single" w:sz="4" w:space="0" w:color="auto"/>
-          <w:insideH w:val="single" w:sz="4" w:space="0" w:color="auto"/>
-          <w:insideV w:val="single" w:sz="4" w:space="0" w:color="auto"/>
-        </w:tblBorders>
-        <w:tblLook w:val="0480" w:firstRow="0" w:lastRow="0" w:firstColumn="1" w:lastColumn="0" w:noHBand="0" w:noVBand="1"/>
-      </w:tblPr>
-      <w:tblGrid>
-        <w:gridCol w:w="1811"/>
-        <w:gridCol w:w="7243"/>
-      </w:tblGrid>
-      <w:tr>
-        <w:trPr>
-          <w:cnfStyle w:val="000000100000" w:firstRow="0" w:lastRow="0" w:firstColumn="0" w:lastColumn="0" w:oddVBand="0" w:evenVBand="0" w:oddHBand="1" w:evenHBand="0" w:firstRowFirstColumn="0" w:firstRowLastColumn="0" w:lastRowFirstColumn="0" w:lastRowLastColumn="0"/>
-        </w:trPr>
-        <w:tc>
-          <w:tcPr>
-            <w:cnfStyle w:val="001000000000" w:firstRow="0" w:lastRow="0" w:firstColumn="1" w:lastColumn="0" w:oddVBand="0" w:evenVBand="0" w:oddHBand="0" w:evenHBand="0" w:firstRowFirstColumn="0" w:firstRowLastColumn="0" w:lastRowFirstColumn="0" w:lastRowLastColumn="0"/>
-            <w:tcW w:w="1000" w:type="pct"/>
-            <w:tcBorders>
-              <w:left w:val="none" w:sz="0" w:space="0" w:color="auto"/>
-              <w:right w:val="none" w:sz="0" w:space="0" w:color="auto"/>
-            </w:tcBorders>
-          </w:tcPr>
-          <w:p>
-            <w:r>
-              <w:t>Caso de uso</w:t>
-            </w:r>
-          </w:p>
-        </w:tc>
-        <w:tc>
-          <w:tcPr>
-            <w:tcW w:w="4000" w:type="pct"/>
-            <w:tcBorders>
-              <w:left w:val="none" w:sz="0" w:space="0" w:color="auto"/>
-              <w:right w:val="none" w:sz="0" w:space="0" w:color="auto"/>
-            </w:tcBorders>
-          </w:tcPr>
-          <w:p>
-            <w:pPr>
-              <w:cnfStyle w:val="000000100000" w:firstRow="0" w:lastRow="0" w:firstColumn="0" w:lastColumn="0" w:oddVBand="0" w:evenVBand="0" w:oddHBand="1" w:evenHBand="0" w:firstRowFirstColumn="0" w:firstRowLastColumn="0" w:lastRowFirstColumn="0" w:lastRowLastColumn="0"/>
-            </w:pPr>
-            <w:r>
-              <w:t>Comentar sobre un restaurante.</w:t>
-            </w:r>
-          </w:p>
-        </w:tc>
-      </w:tr>
-      <w:tr>
-        <w:tc>
-          <w:tcPr>
-            <w:cnfStyle w:val="001000000000" w:firstRow="0" w:lastRow="0" w:firstColumn="1" w:lastColumn="0" w:oddVBand="0" w:evenVBand="0" w:oddHBand="0" w:evenHBand="0" w:firstRowFirstColumn="0" w:firstRowLastColumn="0" w:lastRowFirstColumn="0" w:lastRowLastColumn="0"/>
-            <w:tcW w:w="1000" w:type="pct"/>
-          </w:tcPr>
-          <w:p>
-            <w:r>
-              <w:t>ID</w:t>
-            </w:r>
-          </w:p>
-        </w:tc>
-        <w:tc>
-          <w:tcPr>
-            <w:tcW w:w="4000" w:type="pct"/>
-          </w:tcPr>
-          <w:p>
-            <w:pPr>
-              <w:cnfStyle w:val="000000000000" w:firstRow="0" w:lastRow="0" w:firstColumn="0" w:lastColumn="0" w:oddVBand="0" w:evenVBand="0" w:oddHBand="0" w:evenHBand="0" w:firstRowFirstColumn="0" w:firstRowLastColumn="0" w:lastRowFirstColumn="0" w:lastRowLastColumn="0"/>
-            </w:pPr>
-            <w:r>
-              <w:t>6.0</w:t>
-            </w:r>
-          </w:p>
-        </w:tc>
-      </w:tr>
-      <w:tr>
-        <w:trPr>
-          <w:cnfStyle w:val="000000100000" w:firstRow="0" w:lastRow="0" w:firstColumn="0" w:lastColumn="0" w:oddVBand="0" w:evenVBand="0" w:oddHBand="1" w:evenHBand="0" w:firstRowFirstColumn="0" w:firstRowLastColumn="0" w:lastRowFirstColumn="0" w:lastRowLastColumn="0"/>
-        </w:trPr>
-        <w:tc>
-          <w:tcPr>
-            <w:cnfStyle w:val="001000000000" w:firstRow="0" w:lastRow="0" w:firstColumn="1" w:lastColumn="0" w:oddVBand="0" w:evenVBand="0" w:oddHBand="0" w:evenHBand="0" w:firstRowFirstColumn="0" w:firstRowLastColumn="0" w:lastRowFirstColumn="0" w:lastRowLastColumn="0"/>
-            <w:tcW w:w="1000" w:type="pct"/>
-            <w:tcBorders>
-              <w:left w:val="none" w:sz="0" w:space="0" w:color="auto"/>
-              <w:right w:val="none" w:sz="0" w:space="0" w:color="auto"/>
-            </w:tcBorders>
-          </w:tcPr>
-          <w:p>
-            <w:r>
-              <w:t>Descripción</w:t>
-            </w:r>
-          </w:p>
-        </w:tc>
-        <w:tc>
-          <w:tcPr>
-            <w:tcW w:w="4000" w:type="pct"/>
-            <w:tcBorders>
-              <w:left w:val="none" w:sz="0" w:space="0" w:color="auto"/>
-              <w:right w:val="none" w:sz="0" w:space="0" w:color="auto"/>
-            </w:tcBorders>
-          </w:tcPr>
-          <w:p>
-            <w:pPr>
-              <w:cnfStyle w:val="000000100000" w:firstRow="0" w:lastRow="0" w:firstColumn="0" w:lastColumn="0" w:oddVBand="0" w:evenVBand="0" w:oddHBand="1" w:evenHBand="0" w:firstRowFirstColumn="0" w:firstRowLastColumn="0" w:lastRowFirstColumn="0" w:lastRowLastColumn="0"/>
-            </w:pPr>
-            <w:r>
-              <w:t>Un usuario de tipo cliente comentara su punto de vista sobre un restaurante.</w:t>
-            </w:r>
-          </w:p>
-        </w:tc>
-      </w:tr>
-      <w:tr>
-        <w:tc>
-          <w:tcPr>
-            <w:cnfStyle w:val="001000000000" w:firstRow="0" w:lastRow="0" w:firstColumn="1" w:lastColumn="0" w:oddVBand="0" w:evenVBand="0" w:oddHBand="0" w:evenHBand="0" w:firstRowFirstColumn="0" w:firstRowLastColumn="0" w:lastRowFirstColumn="0" w:lastRowLastColumn="0"/>
-            <w:tcW w:w="1000" w:type="pct"/>
-          </w:tcPr>
-          <w:p>
-            <w:r>
-              <w:t xml:space="preserve"> Extends / Uses</w:t>
-            </w:r>
-          </w:p>
-        </w:tc>
-        <w:tc>
-          <w:tcPr>
-            <w:tcW w:w="4000" w:type="pct"/>
-          </w:tcPr>
-          <w:p>
-            <w:pPr>
-              <w:cnfStyle w:val="000000000000" w:firstRow="0" w:lastRow="0" w:firstColumn="0" w:lastColumn="0" w:oddVBand="0" w:evenVBand="0" w:oddHBand="0" w:evenHBand="0" w:firstRowFirstColumn="0" w:firstRowLastColumn="0" w:lastRowFirstColumn="0" w:lastRowLastColumn="0"/>
-            </w:pPr>
-            <w:r>
-              <w:t>3.0</w:t>
-            </w:r>
-          </w:p>
-        </w:tc>
-      </w:tr>
-      <w:tr>
-        <w:trPr>
-          <w:cnfStyle w:val="000000100000" w:firstRow="0" w:lastRow="0" w:firstColumn="0" w:lastColumn="0" w:oddVBand="0" w:evenVBand="0" w:oddHBand="1" w:evenHBand="0" w:firstRowFirstColumn="0" w:firstRowLastColumn="0" w:lastRowFirstColumn="0" w:lastRowLastColumn="0"/>
-        </w:trPr>
-        <w:tc>
-          <w:tcPr>
-            <w:cnfStyle w:val="001000000000" w:firstRow="0" w:lastRow="0" w:firstColumn="1" w:lastColumn="0" w:oddVBand="0" w:evenVBand="0" w:oddHBand="0" w:evenHBand="0" w:firstRowFirstColumn="0" w:firstRowLastColumn="0" w:lastRowFirstColumn="0" w:lastRowLastColumn="0"/>
-            <w:tcW w:w="1000" w:type="pct"/>
-            <w:tcBorders>
-              <w:left w:val="none" w:sz="0" w:space="0" w:color="auto"/>
-              <w:right w:val="none" w:sz="0" w:space="0" w:color="auto"/>
-            </w:tcBorders>
-          </w:tcPr>
-          <w:p>
-            <w:r>
-              <w:t>Precondiciones</w:t>
-            </w:r>
-          </w:p>
-        </w:tc>
-        <w:tc>
-          <w:tcPr>
-            <w:tcW w:w="4000" w:type="pct"/>
-            <w:tcBorders>
-              <w:left w:val="none" w:sz="0" w:space="0" w:color="auto"/>
-              <w:right w:val="none" w:sz="0" w:space="0" w:color="auto"/>
-            </w:tcBorders>
-          </w:tcPr>
-          <w:p>
-            <w:pPr>
-              <w:cnfStyle w:val="000000100000" w:firstRow="0" w:lastRow="0" w:firstColumn="0" w:lastColumn="0" w:oddVBand="0" w:evenVBand="0" w:oddHBand="1" w:evenHBand="0" w:firstRowFirstColumn="0" w:firstRowLastColumn="0" w:lastRowFirstColumn="0" w:lastRowLastColumn="0"/>
-            </w:pPr>
-            <w:r>
-              <w:t>Que el usuario se encuentre conectado a su cuenta de tipo cliente</w:t>
-            </w:r>
-            <w:r>
-              <w:t>.</w:t>
-            </w:r>
-          </w:p>
-          <w:p>
-            <w:pPr>
-              <w:cnfStyle w:val="000000100000" w:firstRow="0" w:lastRow="0" w:firstColumn="0" w:lastColumn="0" w:oddVBand="0" w:evenVBand="0" w:oddHBand="1" w:evenHBand="0" w:firstRowFirstColumn="0" w:firstRowLastColumn="0" w:lastRowFirstColumn="0" w:lastRowLastColumn="0"/>
-            </w:pPr>
-            <w:r>
-              <w:t>Que se encuentre en la sección de detalle restaurante del cual quiere realizar su comentario.</w:t>
-            </w:r>
-            <w:r>
-              <w:t xml:space="preserve"> </w:t>
-            </w:r>
-          </w:p>
-        </w:tc>
-      </w:tr>
-      <w:tr>
-        <w:tc>
-          <w:tcPr>
-            <w:cnfStyle w:val="001000000000" w:firstRow="0" w:lastRow="0" w:firstColumn="1" w:lastColumn="0" w:oddVBand="0" w:evenVBand="0" w:oddHBand="0" w:evenHBand="0" w:firstRowFirstColumn="0" w:firstRowLastColumn="0" w:lastRowFirstColumn="0" w:lastRowLastColumn="0"/>
-            <w:tcW w:w="1000" w:type="pct"/>
-          </w:tcPr>
-          <w:p>
-            <w:r>
-              <w:t>Postcondiciones</w:t>
-            </w:r>
+            <w:proofErr w:type="spellEnd"/>
           </w:p>
         </w:tc>
         <w:tc>
@@ -6604,7 +7463,15 @@
               <w:cnfStyle w:val="000000100000" w:firstRow="0" w:lastRow="0" w:firstColumn="0" w:lastColumn="0" w:oddVBand="0" w:evenVBand="0" w:oddHBand="1" w:evenHBand="0" w:firstRowFirstColumn="0" w:firstRowLastColumn="0" w:lastRowFirstColumn="0" w:lastRowLastColumn="0"/>
             </w:pPr>
             <w:r>
-              <w:t>Dar click en el botón de mandar.</w:t>
+              <w:t xml:space="preserve">Dar </w:t>
+            </w:r>
+            <w:proofErr w:type="spellStart"/>
+            <w:r>
+              <w:t>click</w:t>
+            </w:r>
+            <w:proofErr w:type="spellEnd"/>
+            <w:r>
+              <w:t xml:space="preserve"> en el botón de mandar.</w:t>
             </w:r>
           </w:p>
         </w:tc>
@@ -6683,12 +7550,12 @@
       <w:pPr>
         <w:pStyle w:val="Ttulo1"/>
       </w:pPr>
-      <w:bookmarkStart w:id="16" w:name="_Toc387775128"/>
+      <w:bookmarkStart w:id="15" w:name="_Toc387775128"/>
       <w:r>
         <w:lastRenderedPageBreak/>
         <w:t>DIAGRAMA DE CLASES</w:t>
       </w:r>
-      <w:bookmarkEnd w:id="16"/>
+      <w:bookmarkEnd w:id="15"/>
     </w:p>
     <w:p/>
     <w:p>
@@ -8043,7 +8910,7 @@
           <w:rFonts w:ascii="Helvetica" w:hAnsi="Helvetica"/>
         </w:rPr>
       </w:pPr>
-      <w:bookmarkStart w:id="17" w:name="_Toc387775129"/>
+      <w:bookmarkStart w:id="16" w:name="_Toc387775129"/>
       <w:r>
         <w:rPr>
           <w:noProof/>
@@ -8127,6 +8994,8 @@
       <w:r>
         <w:t>N</w:t>
       </w:r>
+      <w:bookmarkStart w:id="17" w:name="_GoBack"/>
+      <w:bookmarkEnd w:id="16"/>
       <w:bookmarkEnd w:id="17"/>
     </w:p>
     <w:p>
@@ -8142,320 +9011,79 @@
         <w:br w:type="page"/>
       </w:r>
     </w:p>
-    <w:bookmarkStart w:id="18" w:name="_Toc387775130"/>
     <w:p>
       <w:pPr>
         <w:pStyle w:val="Ttulo1"/>
+      </w:pPr>
+      <w:bookmarkStart w:id="18" w:name="_Toc387775130"/>
+      <w:r>
+        <w:lastRenderedPageBreak/>
+        <w:t>DIAGRAMAS DE SECUENCIA</w:t>
+      </w:r>
+      <w:bookmarkEnd w:id="18"/>
+    </w:p>
+    <w:p>
+      <w:pPr>
+        <w:rPr>
+          <w:rFonts w:eastAsiaTheme="majorEastAsia" w:cstheme="majorBidi"/>
+          <w:color w:val="706441" w:themeColor="accent1" w:themeShade="B5"/>
+          <w:sz w:val="32"/>
+          <w:szCs w:val="32"/>
+        </w:rPr>
       </w:pPr>
       <w:r>
         <w:rPr>
           <w:noProof/>
           <w:lang w:val="en-US"/>
         </w:rPr>
-        <w:lastRenderedPageBreak/>
-        <mc:AlternateContent>
-          <mc:Choice Requires="wps">
-            <w:drawing>
-              <wp:anchor distT="0" distB="0" distL="114300" distR="114300" simplePos="0" relativeHeight="251670528" behindDoc="0" locked="0" layoutInCell="1" allowOverlap="1" wp14:anchorId="7948CA91" wp14:editId="78901BE7">
-                <wp:simplePos x="0" y="0"/>
-                <wp:positionH relativeFrom="column">
-                  <wp:posOffset>1943100</wp:posOffset>
-                </wp:positionH>
-                <wp:positionV relativeFrom="paragraph">
-                  <wp:posOffset>3200400</wp:posOffset>
-                </wp:positionV>
-                <wp:extent cx="1943100" cy="342900"/>
-                <wp:effectExtent l="0" t="0" r="0" b="12700"/>
-                <wp:wrapSquare wrapText="bothSides"/>
-                <wp:docPr id="29" name="Cuadro de texto 29"/>
-                <wp:cNvGraphicFramePr/>
-                <a:graphic xmlns:a="http://schemas.openxmlformats.org/drawingml/2006/main">
-                  <a:graphicData uri="http://schemas.microsoft.com/office/word/2010/wordprocessingShape">
-                    <wps:wsp>
-                      <wps:cNvSpPr txBox="1"/>
-                      <wps:spPr>
-                        <a:xfrm>
-                          <a:off x="0" y="0"/>
-                          <a:ext cx="1943100" cy="342900"/>
-                        </a:xfrm>
-                        <a:prstGeom prst="rect">
-                          <a:avLst/>
-                        </a:prstGeom>
-                        <a:noFill/>
-                        <a:ln>
-                          <a:noFill/>
-                        </a:ln>
-                        <a:effectLst/>
-                        <a:extLst>
-                          <a:ext uri="{C572A759-6A51-4108-AA02-DFA0A04FC94B}">
-                            <ma14:wrappingTextBoxFlag xmlns="" xmlns:mo="http://schemas.microsoft.com/office/mac/office/2008/main" xmlns:mv="urn:schemas-microsoft-com:mac:vml" xmlns:o="urn:schemas-microsoft-com:office:office" xmlns:v="urn:schemas-microsoft-com:vml" xmlns:w10="urn:schemas-microsoft-com:office:word" xmlns:w="http://schemas.openxmlformats.org/wordprocessingml/2006/main" xmlns:ma14="http://schemas.microsoft.com/office/mac/drawingml/2011/main"/>
-                          </a:ext>
-                        </a:extLst>
-                      </wps:spPr>
-                      <wps:style>
-                        <a:lnRef idx="0">
-                          <a:schemeClr val="accent1"/>
-                        </a:lnRef>
-                        <a:fillRef idx="0">
-                          <a:schemeClr val="accent1"/>
-                        </a:fillRef>
-                        <a:effectRef idx="0">
-                          <a:schemeClr val="accent1"/>
-                        </a:effectRef>
-                        <a:fontRef idx="minor">
-                          <a:schemeClr val="dk1"/>
-                        </a:fontRef>
-                      </wps:style>
-                      <wps:txbx>
-                        <w:txbxContent>
-                          <w:p>
-                            <w:r>
-                              <w:t>Controller</w:t>
-                            </w:r>
-                          </w:p>
-                        </w:txbxContent>
-                      </wps:txbx>
-                      <wps:bodyPr rot="0" spcFirstLastPara="0" vertOverflow="overflow" horzOverflow="overflow" vert="horz" wrap="square" lIns="91440" tIns="45720" rIns="91440" bIns="45720" numCol="1" spcCol="0" rtlCol="0" fromWordArt="0" anchor="t" anchorCtr="0" forceAA="0" compatLnSpc="1">
-                        <a:prstTxWarp prst="textNoShape">
-                          <a:avLst/>
-                        </a:prstTxWarp>
-                        <a:noAutofit/>
-                      </wps:bodyPr>
-                    </wps:wsp>
-                  </a:graphicData>
-                </a:graphic>
-                <wp14:sizeRelH relativeFrom="margin">
-                  <wp14:pctWidth>0</wp14:pctWidth>
-                </wp14:sizeRelH>
-                <wp14:sizeRelV relativeFrom="margin">
-                  <wp14:pctHeight>0</wp14:pctHeight>
-                </wp14:sizeRelV>
-              </wp:anchor>
-            </w:drawing>
-          </mc:Choice>
-          <mc:Fallback>
-            <w:pict>
-              <v:shape id="Cuadro de texto 29" o:spid="_x0000_s1043" type="#_x0000_t202" style="position:absolute;margin-left:153pt;margin-top:252pt;width:153pt;height:27pt;z-index:251670528;visibility:visible;mso-wrap-style:square;mso-width-percent:0;mso-height-percent:0;mso-wrap-distance-left:9pt;mso-wrap-distance-top:0;mso-wrap-distance-right:9pt;mso-wrap-distance-bottom:0;mso-position-horizontal:absolute;mso-position-horizontal-relative:text;mso-position-vertical:absolute;mso-position-vertical-relative:text;mso-width-percent:0;mso-height-percent:0;mso-width-relative:margin;mso-height-relative:margin;v-text-anchor:top" o:gfxdata="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" filled="f" stroked="f">
-                <v:textbox>
-                  <w:txbxContent>
-                    <w:p>
-                      <w:r>
-                        <w:t>Controller</w:t>
-                      </w:r>
-                    </w:p>
-                  </w:txbxContent>
-                </v:textbox>
-                <w10:wrap type="square"/>
-              </v:shape>
-            </w:pict>
-          </mc:Fallback>
-        </mc:AlternateContent>
-      </w:r>
-      <w:r>
-        <w:rPr>
-          <w:noProof/>
-          <w:lang w:val="en-US"/>
-        </w:rPr>
-        <mc:AlternateContent>
-          <mc:Choice Requires="wps">
-            <w:drawing>
-              <wp:anchor distT="0" distB="0" distL="114300" distR="114300" simplePos="0" relativeHeight="251666432" behindDoc="0" locked="0" layoutInCell="1" allowOverlap="1" wp14:anchorId="4B8B573E" wp14:editId="3B9EB5C6">
-                <wp:simplePos x="0" y="0"/>
-                <wp:positionH relativeFrom="column">
-                  <wp:posOffset>114300</wp:posOffset>
-                </wp:positionH>
-                <wp:positionV relativeFrom="paragraph">
-                  <wp:posOffset>2857500</wp:posOffset>
-                </wp:positionV>
-                <wp:extent cx="2628900" cy="342900"/>
-                <wp:effectExtent l="0" t="0" r="0" b="12700"/>
-                <wp:wrapSquare wrapText="bothSides"/>
-                <wp:docPr id="27" name="Cuadro de texto 27"/>
-                <wp:cNvGraphicFramePr/>
-                <a:graphic xmlns:a="http://schemas.openxmlformats.org/drawingml/2006/main">
-                  <a:graphicData uri="http://schemas.microsoft.com/office/word/2010/wordprocessingShape">
-                    <wps:wsp>
-                      <wps:cNvSpPr txBox="1"/>
-                      <wps:spPr>
-                        <a:xfrm>
-                          <a:off x="0" y="0"/>
-                          <a:ext cx="2628900" cy="342900"/>
-                        </a:xfrm>
-                        <a:prstGeom prst="rect">
-                          <a:avLst/>
-                        </a:prstGeom>
-                        <a:noFill/>
-                        <a:ln>
-                          <a:noFill/>
-                        </a:ln>
-                        <a:effectLst/>
-                        <a:extLst>
-                          <a:ext uri="{C572A759-6A51-4108-AA02-DFA0A04FC94B}">
-                            <ma14:wrappingTextBoxFlag xmlns="" xmlns:mo="http://schemas.microsoft.com/office/mac/office/2008/main" xmlns:mv="urn:schemas-microsoft-com:mac:vml" xmlns:o="urn:schemas-microsoft-com:office:office" xmlns:v="urn:schemas-microsoft-com:vml" xmlns:w10="urn:schemas-microsoft-com:office:word" xmlns:w="http://schemas.openxmlformats.org/wordprocessingml/2006/main" xmlns:ma14="http://schemas.microsoft.com/office/mac/drawingml/2011/main"/>
-                          </a:ext>
-                        </a:extLst>
-                      </wps:spPr>
-                      <wps:style>
-                        <a:lnRef idx="0">
-                          <a:schemeClr val="accent1"/>
-                        </a:lnRef>
-                        <a:fillRef idx="0">
-                          <a:schemeClr val="accent1"/>
-                        </a:fillRef>
-                        <a:effectRef idx="0">
-                          <a:schemeClr val="accent1"/>
-                        </a:effectRef>
-                        <a:fontRef idx="minor">
-                          <a:schemeClr val="dk1"/>
-                        </a:fontRef>
-                      </wps:style>
-                      <wps:txbx>
-                        <w:txbxContent>
-                          <w:p>
-                            <w:r>
-                              <w:t>Busqueda negocio/tipo de comida</w:t>
-                            </w:r>
-                          </w:p>
-                        </w:txbxContent>
-                      </wps:txbx>
-                      <wps:bodyPr rot="0" spcFirstLastPara="0" vertOverflow="overflow" horzOverflow="overflow" vert="horz" wrap="square" lIns="91440" tIns="45720" rIns="91440" bIns="45720" numCol="1" spcCol="0" rtlCol="0" fromWordArt="0" anchor="t" anchorCtr="0" forceAA="0" compatLnSpc="1">
-                        <a:prstTxWarp prst="textNoShape">
-                          <a:avLst/>
-                        </a:prstTxWarp>
-                        <a:noAutofit/>
-                      </wps:bodyPr>
-                    </wps:wsp>
-                  </a:graphicData>
-                </a:graphic>
-                <wp14:sizeRelH relativeFrom="margin">
-                  <wp14:pctWidth>0</wp14:pctWidth>
-                </wp14:sizeRelH>
-                <wp14:sizeRelV relativeFrom="margin">
-                  <wp14:pctHeight>0</wp14:pctHeight>
-                </wp14:sizeRelV>
-              </wp:anchor>
-            </w:drawing>
-          </mc:Choice>
-          <mc:Fallback>
-            <w:pict>
-              <v:shape id="Cuadro de texto 27" o:spid="_x0000_s1044" type="#_x0000_t202" style="position:absolute;margin-left:9pt;margin-top:225pt;width:207pt;height:27pt;z-index:251666432;visibility:visible;mso-wrap-style:square;mso-width-percent:0;mso-height-percent:0;mso-wrap-distance-left:9pt;mso-wrap-distance-top:0;mso-wrap-distance-right:9pt;mso-wrap-distance-bottom:0;mso-position-horizontal:absolute;mso-position-horizontal-relative:text;mso-position-vertical:absolute;mso-position-vertical-relative:text;mso-width-percent:0;mso-height-percent:0;mso-width-relative:margin;mso-height-relative:margin;v-text-anchor:top" o:gfxdata="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" filled="f" stroked="f">
-                <v:textbox>
-                  <w:txbxContent>
-                    <w:p>
-                      <w:r>
-                        <w:t>Busqueda negocio/tipo de comida</w:t>
-                      </w:r>
-                    </w:p>
-                  </w:txbxContent>
-                </v:textbox>
-                <w10:wrap type="square"/>
-              </v:shape>
-            </w:pict>
-          </mc:Fallback>
-        </mc:AlternateContent>
-      </w:r>
-      <w:r>
-        <w:rPr>
-          <w:noProof/>
-          <w:lang w:val="en-US"/>
-        </w:rPr>
-        <mc:AlternateContent>
-          <mc:Choice Requires="wps">
-            <w:drawing>
-              <wp:anchor distT="0" distB="0" distL="114300" distR="114300" simplePos="0" relativeHeight="251664384" behindDoc="0" locked="0" layoutInCell="1" allowOverlap="1" wp14:anchorId="52B03503" wp14:editId="4CEE83E3">
-                <wp:simplePos x="0" y="0"/>
-                <wp:positionH relativeFrom="column">
-                  <wp:posOffset>228600</wp:posOffset>
-                </wp:positionH>
-                <wp:positionV relativeFrom="paragraph">
-                  <wp:posOffset>457200</wp:posOffset>
-                </wp:positionV>
-                <wp:extent cx="1943100" cy="342900"/>
-                <wp:effectExtent l="0" t="0" r="0" b="12700"/>
-                <wp:wrapSquare wrapText="bothSides"/>
-                <wp:docPr id="26" name="Cuadro de texto 26"/>
-                <wp:cNvGraphicFramePr/>
-                <a:graphic xmlns:a="http://schemas.openxmlformats.org/drawingml/2006/main">
-                  <a:graphicData uri="http://schemas.microsoft.com/office/word/2010/wordprocessingShape">
-                    <wps:wsp>
-                      <wps:cNvSpPr txBox="1"/>
-                      <wps:spPr>
-                        <a:xfrm>
-                          <a:off x="0" y="0"/>
-                          <a:ext cx="1943100" cy="342900"/>
-                        </a:xfrm>
-                        <a:prstGeom prst="rect">
-                          <a:avLst/>
-                        </a:prstGeom>
-                        <a:noFill/>
-                        <a:ln>
-                          <a:noFill/>
-                        </a:ln>
-                        <a:effectLst/>
-                        <a:extLst>
-                          <a:ext uri="{C572A759-6A51-4108-AA02-DFA0A04FC94B}">
-                            <ma14:wrappingTextBoxFlag xmlns="" xmlns:mo="http://schemas.microsoft.com/office/mac/office/2008/main" xmlns:mv="urn:schemas-microsoft-com:mac:vml" xmlns:o="urn:schemas-microsoft-com:office:office" xmlns:v="urn:schemas-microsoft-com:vml" xmlns:w10="urn:schemas-microsoft-com:office:word" xmlns:w="http://schemas.openxmlformats.org/wordprocessingml/2006/main" xmlns:ma14="http://schemas.microsoft.com/office/mac/drawingml/2011/main"/>
-                          </a:ext>
-                        </a:extLst>
-                      </wps:spPr>
-                      <wps:style>
-                        <a:lnRef idx="0">
-                          <a:schemeClr val="accent1"/>
-                        </a:lnRef>
-                        <a:fillRef idx="0">
-                          <a:schemeClr val="accent1"/>
-                        </a:fillRef>
-                        <a:effectRef idx="0">
-                          <a:schemeClr val="accent1"/>
-                        </a:effectRef>
-                        <a:fontRef idx="minor">
-                          <a:schemeClr val="dk1"/>
-                        </a:fontRef>
-                      </wps:style>
-                      <wps:txbx>
-                        <w:txbxContent>
-                          <w:p>
-                            <w:r>
-                              <w:t>Crear usuario/negocio</w:t>
-                            </w:r>
-                          </w:p>
-                        </w:txbxContent>
-                      </wps:txbx>
-                      <wps:bodyPr rot="0" spcFirstLastPara="0" vertOverflow="overflow" horzOverflow="overflow" vert="horz" wrap="square" lIns="91440" tIns="45720" rIns="91440" bIns="45720" numCol="1" spcCol="0" rtlCol="0" fromWordArt="0" anchor="t" anchorCtr="0" forceAA="0" compatLnSpc="1">
-                        <a:prstTxWarp prst="textNoShape">
-                          <a:avLst/>
-                        </a:prstTxWarp>
-                        <a:noAutofit/>
-                      </wps:bodyPr>
-                    </wps:wsp>
-                  </a:graphicData>
-                </a:graphic>
-                <wp14:sizeRelH relativeFrom="margin">
-                  <wp14:pctWidth>0</wp14:pctWidth>
-                </wp14:sizeRelH>
-                <wp14:sizeRelV relativeFrom="margin">
-                  <wp14:pctHeight>0</wp14:pctHeight>
-                </wp14:sizeRelV>
-              </wp:anchor>
-            </w:drawing>
-          </mc:Choice>
-          <mc:Fallback>
-            <w:pict>
-              <v:shape id="Cuadro de texto 26" o:spid="_x0000_s1045" type="#_x0000_t202" style="position:absolute;margin-left:18pt;margin-top:36pt;width:153pt;height:27pt;z-index:251664384;visibility:visible;mso-wrap-style:square;mso-width-percent:0;mso-height-percent:0;mso-wrap-distance-left:9pt;mso-wrap-distance-top:0;mso-wrap-distance-right:9pt;mso-wrap-distance-bottom:0;mso-position-horizontal:absolute;mso-position-horizontal-relative:text;mso-position-vertical:absolute;mso-position-vertical-relative:text;mso-width-percent:0;mso-height-percent:0;mso-width-relative:margin;mso-height-relative:margin;v-text-anchor:top" o:gfxdata="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" filled="f" stroked="f">
-                <v:textbox>
-                  <w:txbxContent>
-                    <w:p>
-                      <w:r>
-                        <w:t>Crear usuario/negocio</w:t>
-                      </w:r>
-                    </w:p>
-                  </w:txbxContent>
-                </v:textbox>
-                <w10:wrap type="square"/>
-              </v:shape>
-            </w:pict>
-          </mc:Fallback>
-        </mc:AlternateContent>
+        <w:drawing>
+          <wp:inline distT="0" distB="0" distL="0" distR="0" wp14:anchorId="7D3C8DC8" wp14:editId="70F43482">
+            <wp:extent cx="5147640" cy="2790908"/>
+            <wp:effectExtent l="0" t="0" r="0" b="0"/>
+            <wp:docPr id="9" name="0 Imagen"/>
+            <wp:cNvGraphicFramePr>
+              <a:graphicFrameLocks xmlns:a="http://schemas.openxmlformats.org/drawingml/2006/main" noChangeAspect="1"/>
+            </wp:cNvGraphicFramePr>
+            <a:graphic xmlns:a="http://schemas.openxmlformats.org/drawingml/2006/main">
+              <a:graphicData uri="http://schemas.openxmlformats.org/drawingml/2006/picture">
+                <pic:pic xmlns:pic="http://schemas.openxmlformats.org/drawingml/2006/picture">
+                  <pic:nvPicPr>
+                    <pic:cNvPr id="0" name="SequenceDiagram1.jpg"/>
+                    <pic:cNvPicPr/>
+                  </pic:nvPicPr>
+                  <pic:blipFill rotWithShape="1">
+                    <a:blip r:embed="rId15">
+                      <a:extLst>
+                        <a:ext uri="{28A0092B-C50C-407E-A947-70E740481C1C}">
+                          <a14:useLocalDpi xmlns:a14="http://schemas.microsoft.com/office/drawing/2010/main" val="0"/>
+                        </a:ext>
+                      </a:extLst>
+                    </a:blip>
+                    <a:srcRect b="77093"/>
+                    <a:stretch/>
+                  </pic:blipFill>
+                  <pic:spPr bwMode="auto">
+                    <a:xfrm>
+                      <a:off x="0" y="0"/>
+                      <a:ext cx="5146713" cy="2790405"/>
+                    </a:xfrm>
+                    <a:prstGeom prst="rect">
+                      <a:avLst/>
+                    </a:prstGeom>
+                    <a:ln>
+                      <a:noFill/>
+                    </a:ln>
+                    <a:extLst>
+                      <a:ext uri="{53640926-AAD7-44D8-BBD7-CCE9431645EC}">
+                        <a14:shadowObscured xmlns:a14="http://schemas.microsoft.com/office/drawing/2010/main"/>
+                      </a:ext>
+                    </a:extLst>
+                  </pic:spPr>
+                </pic:pic>
+              </a:graphicData>
+            </a:graphic>
+          </wp:inline>
+        </w:drawing>
       </w:r>
       <w:r>
         <w:rPr>
@@ -8463,18 +9091,10 @@
           <w:lang w:val="en-US"/>
         </w:rPr>
         <w:drawing>
-          <wp:anchor distT="0" distB="0" distL="114300" distR="114300" simplePos="0" relativeHeight="251663360" behindDoc="0" locked="0" layoutInCell="1" allowOverlap="1" wp14:anchorId="75468676" wp14:editId="2DA14565">
-            <wp:simplePos x="0" y="0"/>
-            <wp:positionH relativeFrom="column">
-              <wp:posOffset>-228600</wp:posOffset>
-            </wp:positionH>
-            <wp:positionV relativeFrom="paragraph">
-              <wp:posOffset>571500</wp:posOffset>
-            </wp:positionV>
-            <wp:extent cx="6071235" cy="6905625"/>
-            <wp:effectExtent l="0" t="0" r="0" b="3175"/>
-            <wp:wrapSquare wrapText="bothSides"/>
-            <wp:docPr id="25" name="Imagen 25" descr="Mac Hard Disk:Users:macbookpro:Downloads:sequesce.png"/>
+          <wp:inline distT="0" distB="0" distL="0" distR="0" wp14:anchorId="7C8C173E" wp14:editId="57C2F385">
+            <wp:extent cx="5144494" cy="2405187"/>
+            <wp:effectExtent l="0" t="0" r="0" b="0"/>
+            <wp:docPr id="10" name="0 Imagen"/>
             <wp:cNvGraphicFramePr>
               <a:graphicFrameLocks xmlns:a="http://schemas.openxmlformats.org/drawingml/2006/main" noChangeAspect="1"/>
             </wp:cNvGraphicFramePr>
@@ -8482,165 +9102,82 @@
               <a:graphicData uri="http://schemas.openxmlformats.org/drawingml/2006/picture">
                 <pic:pic xmlns:pic="http://schemas.openxmlformats.org/drawingml/2006/picture">
                   <pic:nvPicPr>
-                    <pic:cNvPr id="0" name="Picture 23" descr="Mac Hard Disk:Users:macbookpro:Downloads:sequesce.png"/>
-                    <pic:cNvPicPr>
-                      <a:picLocks noChangeAspect="1" noChangeArrowheads="1"/>
-                    </pic:cNvPicPr>
+                    <pic:cNvPr id="0" name="SequenceDiagram2.jpg"/>
+                    <pic:cNvPicPr/>
                   </pic:nvPicPr>
                   <pic:blipFill>
-                    <a:blip r:embed="rId15">
+                    <a:blip r:embed="rId16">
                       <a:extLst>
                         <a:ext uri="{28A0092B-C50C-407E-A947-70E740481C1C}">
                           <a14:useLocalDpi xmlns:a14="http://schemas.microsoft.com/office/drawing/2010/main" val="0"/>
                         </a:ext>
                       </a:extLst>
                     </a:blip>
-                    <a:srcRect/>
                     <a:stretch>
                       <a:fillRect/>
                     </a:stretch>
                   </pic:blipFill>
-                  <pic:spPr bwMode="auto">
+                  <pic:spPr>
                     <a:xfrm>
                       <a:off x="0" y="0"/>
-                      <a:ext cx="6071235" cy="6905625"/>
+                      <a:ext cx="5147731" cy="2406700"/>
                     </a:xfrm>
                     <a:prstGeom prst="rect">
                       <a:avLst/>
                     </a:prstGeom>
-                    <a:noFill/>
-                    <a:ln>
-                      <a:noFill/>
-                    </a:ln>
                   </pic:spPr>
                 </pic:pic>
               </a:graphicData>
             </a:graphic>
-            <wp14:sizeRelH relativeFrom="page">
-              <wp14:pctWidth>0</wp14:pctWidth>
-            </wp14:sizeRelH>
-            <wp14:sizeRelV relativeFrom="page">
-              <wp14:pctHeight>0</wp14:pctHeight>
-            </wp14:sizeRelV>
-          </wp:anchor>
+          </wp:inline>
         </w:drawing>
       </w:r>
-      <w:r>
-        <w:t>DIAGRAMAS DE SECUENCIA</w:t>
-      </w:r>
-      <w:bookmarkEnd w:id="18"/>
-    </w:p>
-    <w:p>
-      <w:pPr>
-        <w:rPr>
-          <w:rFonts w:eastAsiaTheme="majorEastAsia" w:cstheme="majorBidi"/>
-          <w:color w:val="706441" w:themeColor="accent1" w:themeShade="B5"/>
-          <w:sz w:val="32"/>
-          <w:szCs w:val="32"/>
-        </w:rPr>
-      </w:pPr>
       <w:r>
         <w:rPr>
           <w:noProof/>
           <w:lang w:val="en-US"/>
         </w:rPr>
-        <mc:AlternateContent>
-          <mc:Choice Requires="wps">
-            <w:drawing>
-              <wp:anchor distT="0" distB="0" distL="114300" distR="114300" simplePos="0" relativeHeight="251668480" behindDoc="0" locked="0" layoutInCell="1" allowOverlap="1" wp14:anchorId="1EEFF628" wp14:editId="76C3146D">
-                <wp:simplePos x="0" y="0"/>
-                <wp:positionH relativeFrom="column">
-                  <wp:posOffset>228600</wp:posOffset>
-                </wp:positionH>
-                <wp:positionV relativeFrom="paragraph">
-                  <wp:posOffset>4994275</wp:posOffset>
-                </wp:positionV>
-                <wp:extent cx="1943100" cy="342900"/>
-                <wp:effectExtent l="0" t="0" r="0" b="12700"/>
-                <wp:wrapSquare wrapText="bothSides"/>
-                <wp:docPr id="28" name="Cuadro de texto 28"/>
-                <wp:cNvGraphicFramePr/>
-                <a:graphic xmlns:a="http://schemas.openxmlformats.org/drawingml/2006/main">
-                  <a:graphicData uri="http://schemas.microsoft.com/office/word/2010/wordprocessingShape">
-                    <wps:wsp>
-                      <wps:cNvSpPr txBox="1"/>
-                      <wps:spPr>
-                        <a:xfrm>
-                          <a:off x="0" y="0"/>
-                          <a:ext cx="1943100" cy="342900"/>
-                        </a:xfrm>
-                        <a:prstGeom prst="rect">
-                          <a:avLst/>
-                        </a:prstGeom>
-                        <a:noFill/>
-                        <a:ln>
-                          <a:noFill/>
-                        </a:ln>
-                        <a:effectLst/>
-                        <a:extLst>
-                          <a:ext uri="{C572A759-6A51-4108-AA02-DFA0A04FC94B}">
-                            <ma14:wrappingTextBoxFlag xmlns="" xmlns:mo="http://schemas.microsoft.com/office/mac/office/2008/main" xmlns:mv="urn:schemas-microsoft-com:mac:vml" xmlns:o="urn:schemas-microsoft-com:office:office" xmlns:v="urn:schemas-microsoft-com:vml" xmlns:w10="urn:schemas-microsoft-com:office:word" xmlns:w="http://schemas.openxmlformats.org/wordprocessingml/2006/main" xmlns:ma14="http://schemas.microsoft.com/office/mac/drawingml/2011/main"/>
-                          </a:ext>
-                        </a:extLst>
-                      </wps:spPr>
-                      <wps:style>
-                        <a:lnRef idx="0">
-                          <a:schemeClr val="accent1"/>
-                        </a:lnRef>
-                        <a:fillRef idx="0">
-                          <a:schemeClr val="accent1"/>
-                        </a:fillRef>
-                        <a:effectRef idx="0">
-                          <a:schemeClr val="accent1"/>
-                        </a:effectRef>
-                        <a:fontRef idx="minor">
-                          <a:schemeClr val="dk1"/>
-                        </a:fontRef>
-                      </wps:style>
-                      <wps:txbx>
-                        <w:txbxContent>
-                          <w:p>
-                            <w:r>
-                              <w:t>Modificar usuario/negocio</w:t>
-                            </w:r>
-                          </w:p>
-                        </w:txbxContent>
-                      </wps:txbx>
-                      <wps:bodyPr rot="0" spcFirstLastPara="0" vertOverflow="overflow" horzOverflow="overflow" vert="horz" wrap="square" lIns="91440" tIns="45720" rIns="91440" bIns="45720" numCol="1" spcCol="0" rtlCol="0" fromWordArt="0" anchor="t" anchorCtr="0" forceAA="0" compatLnSpc="1">
-                        <a:prstTxWarp prst="textNoShape">
-                          <a:avLst/>
-                        </a:prstTxWarp>
-                        <a:noAutofit/>
-                      </wps:bodyPr>
-                    </wps:wsp>
-                  </a:graphicData>
-                </a:graphic>
-                <wp14:sizeRelH relativeFrom="margin">
-                  <wp14:pctWidth>0</wp14:pctWidth>
-                </wp14:sizeRelH>
-                <wp14:sizeRelV relativeFrom="margin">
-                  <wp14:pctHeight>0</wp14:pctHeight>
-                </wp14:sizeRelV>
-              </wp:anchor>
-            </w:drawing>
-          </mc:Choice>
-          <mc:Fallback>
-            <w:pict>
-              <v:shape id="Cuadro de texto 28" o:spid="_x0000_s1046" type="#_x0000_t202" style="position:absolute;margin-left:18pt;margin-top:393.25pt;width:153pt;height:27pt;z-index:251668480;visibility:visible;mso-wrap-style:square;mso-width-percent:0;mso-height-percent:0;mso-wrap-distance-left:9pt;mso-wrap-distance-top:0;mso-wrap-distance-right:9pt;mso-wrap-distance-bottom:0;mso-position-horizontal:absolute;mso-position-horizontal-relative:text;mso-position-vertical:absolute;mso-position-vertical-relative:text;mso-width-percent:0;mso-height-percent:0;mso-width-relative:margin;mso-height-relative:margin;v-text-anchor:top" o:gfxdata="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" filled="f" stroked="f">
-                <v:textbox>
-                  <w:txbxContent>
-                    <w:p>
-                      <w:r>
-                        <w:t>Modificar usuario/negocio</w:t>
-                      </w:r>
-                    </w:p>
-                  </w:txbxContent>
-                </v:textbox>
-                <w10:wrap type="square"/>
-              </v:shape>
-            </w:pict>
-          </mc:Fallback>
-        </mc:AlternateContent>
+        <w:drawing>
+          <wp:inline distT="0" distB="0" distL="0" distR="0" wp14:anchorId="476660AF" wp14:editId="1EC09F26">
+            <wp:extent cx="5612130" cy="2489835"/>
+            <wp:effectExtent l="0" t="0" r="7620" b="5715"/>
+            <wp:docPr id="11" name="0 Imagen"/>
+            <wp:cNvGraphicFramePr>
+              <a:graphicFrameLocks xmlns:a="http://schemas.openxmlformats.org/drawingml/2006/main" noChangeAspect="1"/>
+            </wp:cNvGraphicFramePr>
+            <a:graphic xmlns:a="http://schemas.openxmlformats.org/drawingml/2006/main">
+              <a:graphicData uri="http://schemas.openxmlformats.org/drawingml/2006/picture">
+                <pic:pic xmlns:pic="http://schemas.openxmlformats.org/drawingml/2006/picture">
+                  <pic:nvPicPr>
+                    <pic:cNvPr id="0" name="SequenceDiagram3.jpg"/>
+                    <pic:cNvPicPr/>
+                  </pic:nvPicPr>
+                  <pic:blipFill>
+                    <a:blip r:embed="rId17">
+                      <a:extLst>
+                        <a:ext uri="{28A0092B-C50C-407E-A947-70E740481C1C}">
+                          <a14:useLocalDpi xmlns:a14="http://schemas.microsoft.com/office/drawing/2010/main" val="0"/>
+                        </a:ext>
+                      </a:extLst>
+                    </a:blip>
+                    <a:stretch>
+                      <a:fillRect/>
+                    </a:stretch>
+                  </pic:blipFill>
+                  <pic:spPr>
+                    <a:xfrm>
+                      <a:off x="0" y="0"/>
+                      <a:ext cx="5612130" cy="2489835"/>
+                    </a:xfrm>
+                    <a:prstGeom prst="rect">
+                      <a:avLst/>
+                    </a:prstGeom>
+                  </pic:spPr>
+                </pic:pic>
+              </a:graphicData>
+            </a:graphic>
+          </wp:inline>
+        </w:drawing>
       </w:r>
       <w:r>
         <w:br w:type="page"/>
@@ -8690,7 +9227,7 @@
                     </pic:cNvPicPr>
                   </pic:nvPicPr>
                   <pic:blipFill>
-                    <a:blip r:embed="rId16">
+                    <a:blip r:embed="rId18">
                       <a:extLst>
                         <a:ext uri="{28A0092B-C50C-407E-A947-70E740481C1C}">
                           <a14:useLocalDpi xmlns:a14="http://schemas.microsoft.com/office/drawing/2010/main" val="0"/>
@@ -8754,7 +9291,7 @@
                     </pic:cNvPicPr>
                   </pic:nvPicPr>
                   <pic:blipFill>
-                    <a:blip r:embed="rId17">
+                    <a:blip r:embed="rId19">
                       <a:extLst>
                         <a:ext uri="{28A0092B-C50C-407E-A947-70E740481C1C}">
                           <a14:useLocalDpi xmlns:a14="http://schemas.microsoft.com/office/drawing/2010/main" val="0"/>
@@ -8791,10 +9328,12 @@
       <w:pPr>
         <w:pStyle w:val="Subttulo"/>
       </w:pPr>
+      <w:proofErr w:type="spellStart"/>
       <w:r>
         <w:lastRenderedPageBreak/>
         <w:t>Login</w:t>
       </w:r>
+      <w:proofErr w:type="spellEnd"/>
     </w:p>
     <w:p>
       <w:r>
@@ -8820,7 +9359,7 @@
                     </pic:cNvPicPr>
                   </pic:nvPicPr>
                   <pic:blipFill>
-                    <a:blip r:embed="rId18">
+                    <a:blip r:embed="rId20">
                       <a:extLst>
                         <a:ext uri="{28A0092B-C50C-407E-A947-70E740481C1C}">
                           <a14:useLocalDpi xmlns:a14="http://schemas.microsoft.com/office/drawing/2010/main" val="0"/>
@@ -8884,7 +9423,7 @@
                     </pic:cNvPicPr>
                   </pic:nvPicPr>
                   <pic:blipFill>
-                    <a:blip r:embed="rId19">
+                    <a:blip r:embed="rId21">
                       <a:extLst>
                         <a:ext uri="{28A0092B-C50C-407E-A947-70E740481C1C}">
                           <a14:useLocalDpi xmlns:a14="http://schemas.microsoft.com/office/drawing/2010/main" val="0"/>
@@ -8941,7 +9480,7 @@
                     </pic:cNvPicPr>
                   </pic:nvPicPr>
                   <pic:blipFill>
-                    <a:blip r:embed="rId20">
+                    <a:blip r:embed="rId22">
                       <a:extLst>
                         <a:ext uri="{28A0092B-C50C-407E-A947-70E740481C1C}">
                           <a14:useLocalDpi xmlns:a14="http://schemas.microsoft.com/office/drawing/2010/main" val="0"/>
@@ -9006,7 +9545,7 @@
                     </pic:cNvPicPr>
                   </pic:nvPicPr>
                   <pic:blipFill>
-                    <a:blip r:embed="rId21">
+                    <a:blip r:embed="rId23">
                       <a:extLst>
                         <a:ext uri="{28A0092B-C50C-407E-A947-70E740481C1C}">
                           <a14:useLocalDpi xmlns:a14="http://schemas.microsoft.com/office/drawing/2010/main" val="0"/>
@@ -9065,7 +9604,7 @@
                     </pic:cNvPicPr>
                   </pic:nvPicPr>
                   <pic:blipFill>
-                    <a:blip r:embed="rId22">
+                    <a:blip r:embed="rId24">
                       <a:extLst>
                         <a:ext uri="{28A0092B-C50C-407E-A947-70E740481C1C}">
                           <a14:useLocalDpi xmlns:a14="http://schemas.microsoft.com/office/drawing/2010/main" val="0"/>
@@ -9131,7 +9670,7 @@
                     </pic:cNvPicPr>
                   </pic:nvPicPr>
                   <pic:blipFill>
-                    <a:blip r:embed="rId23">
+                    <a:blip r:embed="rId25">
                       <a:extLst>
                         <a:ext uri="{28A0092B-C50C-407E-A947-70E740481C1C}">
                           <a14:useLocalDpi xmlns:a14="http://schemas.microsoft.com/office/drawing/2010/main" val="0"/>
@@ -9188,7 +9727,7 @@
                     </pic:cNvPicPr>
                   </pic:nvPicPr>
                   <pic:blipFill>
-                    <a:blip r:embed="rId24">
+                    <a:blip r:embed="rId26">
                       <a:extLst>
                         <a:ext uri="{28A0092B-C50C-407E-A947-70E740481C1C}">
                           <a14:useLocalDpi xmlns:a14="http://schemas.microsoft.com/office/drawing/2010/main" val="0"/>
@@ -9252,7 +9791,7 @@
                     </pic:cNvPicPr>
                   </pic:nvPicPr>
                   <pic:blipFill>
-                    <a:blip r:embed="rId25">
+                    <a:blip r:embed="rId27">
                       <a:extLst>
                         <a:ext uri="{28A0092B-C50C-407E-A947-70E740481C1C}">
                           <a14:useLocalDpi xmlns:a14="http://schemas.microsoft.com/office/drawing/2010/main" val="0"/>
@@ -9317,7 +9856,7 @@
                     </pic:cNvPicPr>
                   </pic:nvPicPr>
                   <pic:blipFill>
-                    <a:blip r:embed="rId26">
+                    <a:blip r:embed="rId28">
                       <a:extLst>
                         <a:ext uri="{28A0092B-C50C-407E-A947-70E740481C1C}">
                           <a14:useLocalDpi xmlns:a14="http://schemas.microsoft.com/office/drawing/2010/main" val="0"/>
@@ -9362,7 +9901,19 @@
       </w:pPr>
       <w:bookmarkStart w:id="20" w:name="_Toc387775132"/>
       <w:r>
-        <w:t>DIGRMA DE COMPONENTES</w:t>
+        <w:t>DI</w:t>
+      </w:r>
+      <w:r>
+        <w:t>A</w:t>
+      </w:r>
+      <w:r>
+        <w:t>GR</w:t>
+      </w:r>
+      <w:r>
+        <w:t>A</w:t>
+      </w:r>
+      <w:r>
+        <w:t>MA DE COMPONENTES</w:t>
       </w:r>
       <w:bookmarkEnd w:id="20"/>
     </w:p>
@@ -9379,10 +9930,10 @@
           <w:lang w:val="en-US"/>
         </w:rPr>
         <w:drawing>
-          <wp:inline distT="0" distB="0" distL="0" distR="0" wp14:anchorId="308D2E9F" wp14:editId="58E26BBA">
-            <wp:extent cx="6561495" cy="3104707"/>
-            <wp:effectExtent l="0" t="0" r="0" b="635"/>
-            <wp:docPr id="6" name="0 Imagen"/>
+          <wp:inline distT="0" distB="0" distL="0" distR="0" wp14:anchorId="0646D6E3" wp14:editId="1BCB9AD7">
+            <wp:extent cx="6234545" cy="2980420"/>
+            <wp:effectExtent l="0" t="0" r="0" b="0"/>
+            <wp:docPr id="3" name="0 Imagen"/>
             <wp:cNvGraphicFramePr>
               <a:graphicFrameLocks xmlns:a="http://schemas.openxmlformats.org/drawingml/2006/main" noChangeAspect="1"/>
             </wp:cNvGraphicFramePr>
@@ -9394,7 +9945,7 @@
                     <pic:cNvPicPr/>
                   </pic:nvPicPr>
                   <pic:blipFill>
-                    <a:blip r:embed="rId27">
+                    <a:blip r:embed="rId29">
                       <a:extLst>
                         <a:ext uri="{28A0092B-C50C-407E-A947-70E740481C1C}">
                           <a14:useLocalDpi xmlns:a14="http://schemas.microsoft.com/office/drawing/2010/main" val="0"/>
@@ -9408,7 +9959,7 @@
                   <pic:spPr>
                     <a:xfrm>
                       <a:off x="0" y="0"/>
-                      <a:ext cx="6557776" cy="3102947"/>
+                      <a:ext cx="6242305" cy="2984130"/>
                     </a:xfrm>
                     <a:prstGeom prst="rect">
                       <a:avLst/>
@@ -9451,7 +10002,7 @@
           <w:sz w:val="20"/>
         </w:rPr>
       </w:pPr>
-      <w:hyperlink r:id="rId28" w:history="1">
+      <w:hyperlink r:id="rId30" w:history="1">
         <w:r>
           <w:rPr>
             <w:rStyle w:val="Hipervnculo"/>
@@ -9478,7 +10029,21 @@
         <w:rPr>
           <w:sz w:val="20"/>
         </w:rPr>
-        <w:t>Nosotros declaramos haber realizado estre trabajo con estricto apego al código de honor de la UDEM</w:t>
+        <w:t xml:space="preserve">Nosotros declaramos haber realizado </w:t>
+      </w:r>
+      <w:proofErr w:type="spellStart"/>
+      <w:r>
+        <w:rPr>
+          <w:sz w:val="20"/>
+        </w:rPr>
+        <w:t>estre</w:t>
+      </w:r>
+      <w:proofErr w:type="spellEnd"/>
+      <w:r>
+        <w:rPr>
+          <w:sz w:val="20"/>
+        </w:rPr>
+        <w:t xml:space="preserve"> trabajo con estricto apego al código de honor de la UDEM</w:t>
       </w:r>
       <w:r>
         <w:rPr>
@@ -9489,8 +10054,8 @@
       </w:r>
     </w:p>
     <w:sectPr>
-      <w:headerReference w:type="default" r:id="rId29"/>
-      <w:footerReference w:type="first" r:id="rId30"/>
+      <w:headerReference w:type="default" r:id="rId31"/>
+      <w:footerReference w:type="first" r:id="rId32"/>
       <w:pgSz w:w="12240" w:h="15840"/>
       <w:pgMar w:top="1417" w:right="1701" w:bottom="1417" w:left="1701" w:header="708" w:footer="708" w:gutter="0"/>
       <w:cols w:space="708"/>
@@ -9536,7 +10101,6 @@
         <w:docPartUnique/>
       </w:docPartObj>
     </w:sdtPr>
-    <w:sdtEndPr/>
     <w:sdtContent>
       <w:p>
         <w:pPr>
@@ -9604,11 +10168,19 @@
     <w:pPr>
       <w:pStyle w:val="Encabezado"/>
     </w:pPr>
+    <w:proofErr w:type="spellStart"/>
     <w:r>
       <w:rPr>
         <w:lang w:val="en-US"/>
       </w:rPr>
-      <w:t xml:space="preserve">Trabajo final </w:t>
+      <w:t>Trabajo</w:t>
+    </w:r>
+    <w:proofErr w:type="spellEnd"/>
+    <w:r>
+      <w:rPr>
+        <w:lang w:val="en-US"/>
+      </w:rPr>
+      <w:t xml:space="preserve"> final </w:t>
     </w:r>
     <w:r>
       <w:t>Tajín</w:t>
@@ -13074,7 +13646,7 @@
 </file>
 
 <file path=customXml/itemProps1.xml><?xml version="1.0" encoding="utf-8"?>
-<ds:datastoreItem xmlns:ds="http://schemas.openxmlformats.org/officeDocument/2006/customXml" ds:itemID="{2F89F945-B5A1-4A84-BE11-46B3586F2AA0}">
+<ds:datastoreItem xmlns:ds="http://schemas.openxmlformats.org/officeDocument/2006/customXml" ds:itemID="{EF52BFE2-9C47-47AA-8979-C5306352F645}">
   <ds:schemaRefs>
     <ds:schemaRef ds:uri="http://schemas.openxmlformats.org/officeDocument/2006/bibliography"/>
   </ds:schemaRefs>

</xml_diff>